<commit_message>
finished functional testing and continued application development
</commit_message>
<xml_diff>
--- a/reportSections/functional_testing/functional_testing.docx
+++ b/reportSections/functional_testing/functional_testing.docx
@@ -366,6 +366,1199 @@
         <w:t>Login/Registration</w:t>
       </w:r>
       <w:bookmarkEnd w:id="5"/>
+    </w:p>
+    <w:p>
+      <w:pPr>
+        <w:spacing w:after="160" w:line="259" w:lineRule="auto"/>
+        <w:rPr>
+          <w:sz w:val="22"/>
+          <w:szCs w:val="22"/>
+          <w:lang w:val="en-IE"/>
+        </w:rPr>
+      </w:pPr>
+    </w:p>
+    <w:tbl>
+      <w:tblPr>
+        <w:tblStyle w:val="TableGrid1"/>
+        <w:tblW w:w="0" w:type="auto"/>
+        <w:tblLook w:val="04A0" w:firstRow="1" w:lastRow="0" w:firstColumn="1" w:lastColumn="0" w:noHBand="0" w:noVBand="1"/>
+      </w:tblPr>
+      <w:tblGrid>
+        <w:gridCol w:w="594"/>
+        <w:gridCol w:w="2189"/>
+        <w:gridCol w:w="2167"/>
+        <w:gridCol w:w="1392"/>
+        <w:gridCol w:w="1354"/>
+        <w:gridCol w:w="1320"/>
+      </w:tblGrid>
+      <w:tr>
+        <w:tc>
+          <w:tcPr>
+            <w:tcW w:w="594" w:type="dxa"/>
+          </w:tcPr>
+          <w:p>
+            <w:pPr>
+              <w:spacing w:line="240" w:lineRule="auto"/>
+              <w:rPr>
+                <w:sz w:val="22"/>
+                <w:lang w:val="en-IE"/>
+              </w:rPr>
+            </w:pPr>
+            <w:r>
+              <w:rPr>
+                <w:sz w:val="22"/>
+                <w:lang w:val="en-IE"/>
+              </w:rPr>
+              <w:t>Test No</w:t>
+            </w:r>
+          </w:p>
+        </w:tc>
+        <w:tc>
+          <w:tcPr>
+            <w:tcW w:w="2189" w:type="dxa"/>
+          </w:tcPr>
+          <w:p>
+            <w:pPr>
+              <w:spacing w:line="240" w:lineRule="auto"/>
+              <w:rPr>
+                <w:sz w:val="22"/>
+                <w:lang w:val="en-IE"/>
+              </w:rPr>
+            </w:pPr>
+            <w:r>
+              <w:rPr>
+                <w:sz w:val="22"/>
+                <w:lang w:val="en-IE"/>
+              </w:rPr>
+              <w:t>Description of test case</w:t>
+            </w:r>
+          </w:p>
+        </w:tc>
+        <w:tc>
+          <w:tcPr>
+            <w:tcW w:w="2167" w:type="dxa"/>
+          </w:tcPr>
+          <w:p>
+            <w:pPr>
+              <w:spacing w:line="240" w:lineRule="auto"/>
+              <w:rPr>
+                <w:sz w:val="22"/>
+                <w:lang w:val="en-IE"/>
+              </w:rPr>
+            </w:pPr>
+            <w:r>
+              <w:rPr>
+                <w:sz w:val="22"/>
+                <w:lang w:val="en-IE"/>
+              </w:rPr>
+              <w:t>Input</w:t>
+            </w:r>
+          </w:p>
+        </w:tc>
+        <w:tc>
+          <w:tcPr>
+            <w:tcW w:w="1392" w:type="dxa"/>
+          </w:tcPr>
+          <w:p>
+            <w:pPr>
+              <w:spacing w:line="240" w:lineRule="auto"/>
+              <w:rPr>
+                <w:sz w:val="22"/>
+                <w:lang w:val="en-IE"/>
+              </w:rPr>
+            </w:pPr>
+            <w:r>
+              <w:rPr>
+                <w:sz w:val="22"/>
+                <w:lang w:val="en-IE"/>
+              </w:rPr>
+              <w:t>Expected Output</w:t>
+            </w:r>
+          </w:p>
+        </w:tc>
+        <w:tc>
+          <w:tcPr>
+            <w:tcW w:w="1354" w:type="dxa"/>
+          </w:tcPr>
+          <w:p>
+            <w:pPr>
+              <w:spacing w:line="240" w:lineRule="auto"/>
+              <w:rPr>
+                <w:sz w:val="22"/>
+                <w:lang w:val="en-IE"/>
+              </w:rPr>
+            </w:pPr>
+            <w:r>
+              <w:rPr>
+                <w:sz w:val="22"/>
+                <w:lang w:val="en-IE"/>
+              </w:rPr>
+              <w:t>Actual Output</w:t>
+            </w:r>
+          </w:p>
+        </w:tc>
+        <w:tc>
+          <w:tcPr>
+            <w:tcW w:w="1320" w:type="dxa"/>
+          </w:tcPr>
+          <w:p>
+            <w:pPr>
+              <w:spacing w:line="240" w:lineRule="auto"/>
+              <w:rPr>
+                <w:sz w:val="22"/>
+                <w:lang w:val="en-IE"/>
+              </w:rPr>
+            </w:pPr>
+            <w:r>
+              <w:rPr>
+                <w:sz w:val="22"/>
+                <w:lang w:val="en-IE"/>
+              </w:rPr>
+              <w:t>Comment</w:t>
+            </w:r>
+          </w:p>
+        </w:tc>
+      </w:tr>
+      <w:tr>
+        <w:tc>
+          <w:tcPr>
+            <w:tcW w:w="594" w:type="dxa"/>
+          </w:tcPr>
+          <w:p>
+            <w:pPr>
+              <w:spacing w:line="240" w:lineRule="auto"/>
+              <w:rPr>
+                <w:lang w:val="en-IE"/>
+              </w:rPr>
+            </w:pPr>
+            <w:r>
+              <w:rPr>
+                <w:lang w:val="en-IE"/>
+              </w:rPr>
+              <w:t>1</w:t>
+            </w:r>
+          </w:p>
+        </w:tc>
+        <w:tc>
+          <w:tcPr>
+            <w:tcW w:w="2189" w:type="dxa"/>
+          </w:tcPr>
+          <w:p>
+            <w:pPr>
+              <w:spacing w:line="240" w:lineRule="auto"/>
+              <w:rPr>
+                <w:lang w:val="en-IE"/>
+              </w:rPr>
+            </w:pPr>
+            <w:r>
+              <w:rPr>
+                <w:lang w:val="en-IE"/>
+              </w:rPr>
+              <w:t>User logs in with a valid email and password</w:t>
+            </w:r>
+          </w:p>
+        </w:tc>
+        <w:tc>
+          <w:tcPr>
+            <w:tcW w:w="2167" w:type="dxa"/>
+          </w:tcPr>
+          <w:p>
+            <w:pPr>
+              <w:spacing w:line="240" w:lineRule="auto"/>
+              <w:rPr>
+                <w:lang w:val="en-IE"/>
+              </w:rPr>
+            </w:pPr>
+            <w:hyperlink r:id="rId5" w:history="1">
+              <w:r>
+                <w:rPr>
+                  <w:rStyle w:val="Hyperlink"/>
+                  <w:lang w:val="en-IE"/>
+                </w:rPr>
+                <w:t>example@blazar.ie</w:t>
+              </w:r>
+            </w:hyperlink>
+          </w:p>
+          <w:p>
+            <w:pPr>
+              <w:spacing w:line="240" w:lineRule="auto"/>
+              <w:rPr>
+                <w:lang w:val="en-IE"/>
+              </w:rPr>
+            </w:pPr>
+            <w:r>
+              <w:rPr>
+                <w:lang w:val="en-IE"/>
+              </w:rPr>
+              <w:t>**********</w:t>
+            </w:r>
+          </w:p>
+        </w:tc>
+        <w:tc>
+          <w:tcPr>
+            <w:tcW w:w="1392" w:type="dxa"/>
+          </w:tcPr>
+          <w:p>
+            <w:pPr>
+              <w:spacing w:line="240" w:lineRule="auto"/>
+              <w:rPr>
+                <w:lang w:val="en-IE"/>
+              </w:rPr>
+            </w:pPr>
+            <w:r>
+              <w:rPr>
+                <w:lang w:val="en-IE"/>
+              </w:rPr>
+              <w:t xml:space="preserve">You are now logged in </w:t>
+            </w:r>
+          </w:p>
+        </w:tc>
+        <w:tc>
+          <w:tcPr>
+            <w:tcW w:w="1354" w:type="dxa"/>
+          </w:tcPr>
+          <w:p>
+            <w:pPr>
+              <w:spacing w:line="240" w:lineRule="auto"/>
+              <w:rPr>
+                <w:lang w:val="en-IE"/>
+              </w:rPr>
+            </w:pPr>
+            <w:r>
+              <w:rPr>
+                <w:lang w:val="en-IE"/>
+              </w:rPr>
+              <w:t>You are now logged in</w:t>
+            </w:r>
+          </w:p>
+        </w:tc>
+        <w:tc>
+          <w:tcPr>
+            <w:tcW w:w="1320" w:type="dxa"/>
+          </w:tcPr>
+          <w:p>
+            <w:pPr>
+              <w:spacing w:line="240" w:lineRule="auto"/>
+              <w:rPr>
+                <w:lang w:val="en-IE"/>
+              </w:rPr>
+            </w:pPr>
+            <w:r>
+              <w:rPr>
+                <w:lang w:val="en-IE"/>
+              </w:rPr>
+              <w:t>Pass</w:t>
+            </w:r>
+          </w:p>
+        </w:tc>
+      </w:tr>
+      <w:tr>
+        <w:tc>
+          <w:tcPr>
+            <w:tcW w:w="594" w:type="dxa"/>
+          </w:tcPr>
+          <w:p>
+            <w:pPr>
+              <w:spacing w:line="240" w:lineRule="auto"/>
+              <w:rPr>
+                <w:lang w:val="en-IE"/>
+              </w:rPr>
+            </w:pPr>
+            <w:r>
+              <w:rPr>
+                <w:lang w:val="en-IE"/>
+              </w:rPr>
+              <w:t>2</w:t>
+            </w:r>
+          </w:p>
+        </w:tc>
+        <w:tc>
+          <w:tcPr>
+            <w:tcW w:w="2189" w:type="dxa"/>
+          </w:tcPr>
+          <w:p>
+            <w:pPr>
+              <w:spacing w:line="240" w:lineRule="auto"/>
+              <w:rPr>
+                <w:lang w:val="en-IE"/>
+              </w:rPr>
+            </w:pPr>
+            <w:r>
+              <w:rPr>
+                <w:lang w:val="en-IE"/>
+              </w:rPr>
+              <w:t>User enters an unknown email and/or password</w:t>
+            </w:r>
+          </w:p>
+        </w:tc>
+        <w:tc>
+          <w:tcPr>
+            <w:tcW w:w="2167" w:type="dxa"/>
+          </w:tcPr>
+          <w:p>
+            <w:pPr>
+              <w:spacing w:line="240" w:lineRule="auto"/>
+              <w:rPr>
+                <w:lang w:val="en-IE"/>
+              </w:rPr>
+            </w:pPr>
+            <w:hyperlink r:id="rId6" w:history="1">
+              <w:r>
+                <w:rPr>
+                  <w:rStyle w:val="Hyperlink"/>
+                  <w:lang w:val="en-IE"/>
+                </w:rPr>
+                <w:t>unknown@blazar.ie</w:t>
+              </w:r>
+            </w:hyperlink>
+          </w:p>
+          <w:p>
+            <w:pPr>
+              <w:spacing w:line="240" w:lineRule="auto"/>
+              <w:rPr>
+                <w:lang w:val="en-IE"/>
+              </w:rPr>
+            </w:pPr>
+            <w:r>
+              <w:rPr>
+                <w:lang w:val="en-IE"/>
+              </w:rPr>
+              <w:t>**********</w:t>
+            </w:r>
+          </w:p>
+        </w:tc>
+        <w:tc>
+          <w:tcPr>
+            <w:tcW w:w="1392" w:type="dxa"/>
+          </w:tcPr>
+          <w:p>
+            <w:pPr>
+              <w:spacing w:line="240" w:lineRule="auto"/>
+              <w:rPr>
+                <w:lang w:val="en-IE"/>
+              </w:rPr>
+            </w:pPr>
+            <w:r>
+              <w:rPr>
+                <w:lang w:val="en-IE"/>
+              </w:rPr>
+              <w:t>These credentials do not match our records.</w:t>
+            </w:r>
+          </w:p>
+        </w:tc>
+        <w:tc>
+          <w:tcPr>
+            <w:tcW w:w="1354" w:type="dxa"/>
+          </w:tcPr>
+          <w:p>
+            <w:pPr>
+              <w:spacing w:line="240" w:lineRule="auto"/>
+              <w:rPr>
+                <w:lang w:val="en-IE"/>
+              </w:rPr>
+            </w:pPr>
+            <w:r>
+              <w:rPr>
+                <w:lang w:val="en-IE"/>
+              </w:rPr>
+              <w:t>These credentials do not match our records.</w:t>
+            </w:r>
+          </w:p>
+        </w:tc>
+        <w:tc>
+          <w:tcPr>
+            <w:tcW w:w="1320" w:type="dxa"/>
+          </w:tcPr>
+          <w:p>
+            <w:pPr>
+              <w:spacing w:line="240" w:lineRule="auto"/>
+              <w:rPr>
+                <w:lang w:val="en-IE"/>
+              </w:rPr>
+            </w:pPr>
+            <w:r>
+              <w:rPr>
+                <w:lang w:val="en-IE"/>
+              </w:rPr>
+              <w:t>Pass</w:t>
+            </w:r>
+          </w:p>
+          <w:p>
+            <w:pPr>
+              <w:spacing w:line="240" w:lineRule="auto"/>
+              <w:rPr>
+                <w:lang w:val="en-IE"/>
+              </w:rPr>
+            </w:pPr>
+          </w:p>
+        </w:tc>
+      </w:tr>
+      <w:tr>
+        <w:tc>
+          <w:tcPr>
+            <w:tcW w:w="594" w:type="dxa"/>
+          </w:tcPr>
+          <w:p>
+            <w:pPr>
+              <w:spacing w:line="240" w:lineRule="auto"/>
+              <w:rPr>
+                <w:lang w:val="en-IE"/>
+              </w:rPr>
+            </w:pPr>
+            <w:r>
+              <w:rPr>
+                <w:lang w:val="en-IE"/>
+              </w:rPr>
+              <w:t>3</w:t>
+            </w:r>
+          </w:p>
+        </w:tc>
+        <w:tc>
+          <w:tcPr>
+            <w:tcW w:w="2189" w:type="dxa"/>
+          </w:tcPr>
+          <w:p>
+            <w:pPr>
+              <w:spacing w:line="240" w:lineRule="auto"/>
+              <w:rPr>
+                <w:lang w:val="en-IE"/>
+              </w:rPr>
+            </w:pPr>
+            <w:r>
+              <w:rPr>
+                <w:lang w:val="en-IE"/>
+              </w:rPr>
+              <w:t>User enters an email without the @ sign with a valid password</w:t>
+            </w:r>
+          </w:p>
+        </w:tc>
+        <w:tc>
+          <w:tcPr>
+            <w:tcW w:w="2167" w:type="dxa"/>
+          </w:tcPr>
+          <w:p>
+            <w:pPr>
+              <w:spacing w:line="240" w:lineRule="auto"/>
+              <w:rPr>
+                <w:lang w:val="en-IE"/>
+              </w:rPr>
+            </w:pPr>
+            <w:r>
+              <w:rPr>
+                <w:lang w:val="en-IE"/>
+              </w:rPr>
+              <w:t>Example.ie</w:t>
+            </w:r>
+          </w:p>
+          <w:p>
+            <w:pPr>
+              <w:spacing w:line="240" w:lineRule="auto"/>
+              <w:rPr>
+                <w:lang w:val="en-IE"/>
+              </w:rPr>
+            </w:pPr>
+            <w:r>
+              <w:rPr>
+                <w:lang w:val="en-IE"/>
+              </w:rPr>
+              <w:t>**********</w:t>
+            </w:r>
+          </w:p>
+        </w:tc>
+        <w:tc>
+          <w:tcPr>
+            <w:tcW w:w="1392" w:type="dxa"/>
+          </w:tcPr>
+          <w:p>
+            <w:pPr>
+              <w:spacing w:line="240" w:lineRule="auto"/>
+              <w:rPr>
+                <w:lang w:val="en-IE"/>
+              </w:rPr>
+            </w:pPr>
+            <w:r>
+              <w:rPr>
+                <w:lang w:val="en-IE"/>
+              </w:rPr>
+              <w:t>Please include a @ the email address example.ie is missing a @</w:t>
+            </w:r>
+          </w:p>
+        </w:tc>
+        <w:tc>
+          <w:tcPr>
+            <w:tcW w:w="1354" w:type="dxa"/>
+          </w:tcPr>
+          <w:p>
+            <w:pPr>
+              <w:spacing w:line="240" w:lineRule="auto"/>
+              <w:rPr>
+                <w:lang w:val="en-IE"/>
+              </w:rPr>
+            </w:pPr>
+            <w:r>
+              <w:rPr>
+                <w:lang w:val="en-IE"/>
+              </w:rPr>
+              <w:t>Please include a @ the email address example.ie is missing a @</w:t>
+            </w:r>
+          </w:p>
+        </w:tc>
+        <w:tc>
+          <w:tcPr>
+            <w:tcW w:w="1320" w:type="dxa"/>
+          </w:tcPr>
+          <w:p>
+            <w:pPr>
+              <w:spacing w:line="240" w:lineRule="auto"/>
+              <w:rPr>
+                <w:lang w:val="en-IE"/>
+              </w:rPr>
+            </w:pPr>
+            <w:r>
+              <w:rPr>
+                <w:lang w:val="en-IE"/>
+              </w:rPr>
+              <w:t>Pass</w:t>
+            </w:r>
+          </w:p>
+          <w:p>
+            <w:pPr>
+              <w:spacing w:line="240" w:lineRule="auto"/>
+              <w:rPr>
+                <w:lang w:val="en-IE"/>
+              </w:rPr>
+            </w:pPr>
+          </w:p>
+        </w:tc>
+      </w:tr>
+    </w:tbl>
+    <w:p>
+      <w:pPr>
+        <w:spacing w:after="160" w:line="259" w:lineRule="auto"/>
+        <w:rPr>
+          <w:sz w:val="22"/>
+          <w:szCs w:val="22"/>
+          <w:lang w:val="en-IE"/>
+        </w:rPr>
+      </w:pPr>
+    </w:p>
+    <w:p>
+      <w:pPr>
+        <w:numPr>
+          <w:ilvl w:val="2"/>
+          <w:numId w:val="1"/>
+        </w:numPr>
+        <w:spacing w:after="160" w:line="259" w:lineRule="auto"/>
+        <w:ind w:left="720"/>
+        <w:outlineLvl w:val="2"/>
+        <w:rPr>
+          <w:rFonts w:asciiTheme="majorHAnsi" w:hAnsiTheme="majorHAnsi" w:cstheme="majorBidi"/>
+          <w:color w:val="2F5496" w:themeColor="accent1" w:themeShade="BF"/>
+          <w:sz w:val="22"/>
+          <w:szCs w:val="22"/>
+          <w:lang w:val="en-IE"/>
+        </w:rPr>
+      </w:pPr>
+      <w:bookmarkStart w:id="6" w:name="_Toc96009515"/>
+      <w:r>
+        <w:rPr>
+          <w:rFonts w:asciiTheme="majorHAnsi" w:hAnsiTheme="majorHAnsi" w:cstheme="majorBidi"/>
+          <w:color w:val="2F5496" w:themeColor="accent1" w:themeShade="BF"/>
+          <w:sz w:val="22"/>
+          <w:szCs w:val="22"/>
+          <w:lang w:val="en-IE"/>
+        </w:rPr>
+        <w:t>Navigation</w:t>
+      </w:r>
+      <w:bookmarkEnd w:id="6"/>
+    </w:p>
+    <w:p>
+      <w:pPr>
+        <w:spacing w:after="160" w:line="259" w:lineRule="auto"/>
+        <w:rPr>
+          <w:sz w:val="22"/>
+          <w:szCs w:val="22"/>
+          <w:lang w:val="en-IE"/>
+        </w:rPr>
+      </w:pPr>
+    </w:p>
+    <w:tbl>
+      <w:tblPr>
+        <w:tblStyle w:val="TableGrid1"/>
+        <w:tblW w:w="0" w:type="auto"/>
+        <w:tblLook w:val="04A0" w:firstRow="1" w:lastRow="0" w:firstColumn="1" w:lastColumn="0" w:noHBand="0" w:noVBand="1"/>
+      </w:tblPr>
+      <w:tblGrid>
+        <w:gridCol w:w="591"/>
+        <w:gridCol w:w="1235"/>
+        <w:gridCol w:w="3591"/>
+        <w:gridCol w:w="1251"/>
+        <w:gridCol w:w="1251"/>
+        <w:gridCol w:w="1097"/>
+      </w:tblGrid>
+      <w:tr>
+        <w:tc>
+          <w:tcPr>
+            <w:tcW w:w="591" w:type="dxa"/>
+          </w:tcPr>
+          <w:p>
+            <w:pPr>
+              <w:spacing w:line="240" w:lineRule="auto"/>
+              <w:rPr>
+                <w:sz w:val="22"/>
+                <w:lang w:val="en-IE"/>
+              </w:rPr>
+            </w:pPr>
+            <w:r>
+              <w:rPr>
+                <w:sz w:val="22"/>
+                <w:lang w:val="en-IE"/>
+              </w:rPr>
+              <w:t>Test No</w:t>
+            </w:r>
+          </w:p>
+        </w:tc>
+        <w:tc>
+          <w:tcPr>
+            <w:tcW w:w="1235" w:type="dxa"/>
+          </w:tcPr>
+          <w:p>
+            <w:pPr>
+              <w:spacing w:line="240" w:lineRule="auto"/>
+              <w:rPr>
+                <w:sz w:val="22"/>
+                <w:lang w:val="en-IE"/>
+              </w:rPr>
+            </w:pPr>
+            <w:r>
+              <w:rPr>
+                <w:sz w:val="22"/>
+                <w:lang w:val="en-IE"/>
+              </w:rPr>
+              <w:t>Description of test case</w:t>
+            </w:r>
+          </w:p>
+        </w:tc>
+        <w:tc>
+          <w:tcPr>
+            <w:tcW w:w="3591" w:type="dxa"/>
+          </w:tcPr>
+          <w:p>
+            <w:pPr>
+              <w:spacing w:line="240" w:lineRule="auto"/>
+              <w:rPr>
+                <w:sz w:val="22"/>
+                <w:lang w:val="en-IE"/>
+              </w:rPr>
+            </w:pPr>
+            <w:r>
+              <w:rPr>
+                <w:sz w:val="22"/>
+                <w:lang w:val="en-IE"/>
+              </w:rPr>
+              <w:t>Input</w:t>
+            </w:r>
+          </w:p>
+        </w:tc>
+        <w:tc>
+          <w:tcPr>
+            <w:tcW w:w="1251" w:type="dxa"/>
+          </w:tcPr>
+          <w:p>
+            <w:pPr>
+              <w:spacing w:line="240" w:lineRule="auto"/>
+              <w:rPr>
+                <w:sz w:val="22"/>
+                <w:lang w:val="en-IE"/>
+              </w:rPr>
+            </w:pPr>
+            <w:r>
+              <w:rPr>
+                <w:sz w:val="22"/>
+                <w:lang w:val="en-IE"/>
+              </w:rPr>
+              <w:t>Expected Output</w:t>
+            </w:r>
+          </w:p>
+        </w:tc>
+        <w:tc>
+          <w:tcPr>
+            <w:tcW w:w="1251" w:type="dxa"/>
+          </w:tcPr>
+          <w:p>
+            <w:pPr>
+              <w:spacing w:line="240" w:lineRule="auto"/>
+              <w:rPr>
+                <w:sz w:val="22"/>
+                <w:lang w:val="en-IE"/>
+              </w:rPr>
+            </w:pPr>
+            <w:r>
+              <w:rPr>
+                <w:sz w:val="22"/>
+                <w:lang w:val="en-IE"/>
+              </w:rPr>
+              <w:t>Actual Output</w:t>
+            </w:r>
+          </w:p>
+        </w:tc>
+        <w:tc>
+          <w:tcPr>
+            <w:tcW w:w="1097" w:type="dxa"/>
+          </w:tcPr>
+          <w:p>
+            <w:pPr>
+              <w:spacing w:line="240" w:lineRule="auto"/>
+              <w:rPr>
+                <w:sz w:val="22"/>
+                <w:lang w:val="en-IE"/>
+              </w:rPr>
+            </w:pPr>
+            <w:r>
+              <w:rPr>
+                <w:sz w:val="22"/>
+                <w:lang w:val="en-IE"/>
+              </w:rPr>
+              <w:t>Comment</w:t>
+            </w:r>
+          </w:p>
+        </w:tc>
+      </w:tr>
+      <w:tr>
+        <w:tc>
+          <w:tcPr>
+            <w:tcW w:w="591" w:type="dxa"/>
+          </w:tcPr>
+          <w:p>
+            <w:pPr>
+              <w:spacing w:line="240" w:lineRule="auto"/>
+              <w:rPr>
+                <w:lang w:val="en-IE"/>
+              </w:rPr>
+            </w:pPr>
+            <w:r>
+              <w:rPr>
+                <w:lang w:val="en-IE"/>
+              </w:rPr>
+              <w:t>1</w:t>
+            </w:r>
+          </w:p>
+        </w:tc>
+        <w:tc>
+          <w:tcPr>
+            <w:tcW w:w="1235" w:type="dxa"/>
+          </w:tcPr>
+          <w:p>
+            <w:pPr>
+              <w:spacing w:line="240" w:lineRule="auto"/>
+              <w:rPr>
+                <w:lang w:val="en-IE"/>
+              </w:rPr>
+            </w:pPr>
+            <w:r>
+              <w:rPr>
+                <w:lang w:val="en-IE"/>
+              </w:rPr>
+              <w:t>Click home button</w:t>
+            </w:r>
+          </w:p>
+        </w:tc>
+        <w:tc>
+          <w:tcPr>
+            <w:tcW w:w="3591" w:type="dxa"/>
+          </w:tcPr>
+          <w:p>
+            <w:pPr>
+              <w:spacing w:line="240" w:lineRule="auto"/>
+              <w:rPr>
+                <w:lang w:val="en-IE"/>
+              </w:rPr>
+            </w:pPr>
+            <w:r>
+              <w:rPr>
+                <w:lang w:val="en-IE"/>
+              </w:rPr>
+              <w:t>http://127.0.0.1:8000/</w:t>
+            </w:r>
+          </w:p>
+        </w:tc>
+        <w:tc>
+          <w:tcPr>
+            <w:tcW w:w="1251" w:type="dxa"/>
+          </w:tcPr>
+          <w:p>
+            <w:pPr>
+              <w:spacing w:line="240" w:lineRule="auto"/>
+              <w:rPr>
+                <w:lang w:val="en-IE"/>
+              </w:rPr>
+            </w:pPr>
+            <w:r>
+              <w:rPr>
+                <w:lang w:val="en-IE"/>
+              </w:rPr>
+              <w:t>Blazar homepage</w:t>
+            </w:r>
+          </w:p>
+        </w:tc>
+        <w:tc>
+          <w:tcPr>
+            <w:tcW w:w="1251" w:type="dxa"/>
+          </w:tcPr>
+          <w:p>
+            <w:pPr>
+              <w:spacing w:line="240" w:lineRule="auto"/>
+              <w:rPr>
+                <w:lang w:val="en-IE"/>
+              </w:rPr>
+            </w:pPr>
+            <w:r>
+              <w:rPr>
+                <w:lang w:val="en-IE"/>
+              </w:rPr>
+              <w:t>Bl</w:t>
+            </w:r>
+            <w:r>
+              <w:rPr>
+                <w:lang w:val="en-IE"/>
+              </w:rPr>
+              <w:t>azar</w:t>
+            </w:r>
+          </w:p>
+          <w:p>
+            <w:pPr>
+              <w:spacing w:line="240" w:lineRule="auto"/>
+              <w:rPr>
+                <w:lang w:val="en-IE"/>
+              </w:rPr>
+            </w:pPr>
+            <w:r>
+              <w:rPr>
+                <w:lang w:val="en-IE"/>
+              </w:rPr>
+              <w:t>homepage</w:t>
+            </w:r>
+          </w:p>
+        </w:tc>
+        <w:tc>
+          <w:tcPr>
+            <w:tcW w:w="1097" w:type="dxa"/>
+          </w:tcPr>
+          <w:p>
+            <w:pPr>
+              <w:spacing w:line="240" w:lineRule="auto"/>
+              <w:rPr>
+                <w:lang w:val="en-IE"/>
+              </w:rPr>
+            </w:pPr>
+            <w:r>
+              <w:rPr>
+                <w:lang w:val="en-IE"/>
+              </w:rPr>
+              <w:t>Pass</w:t>
+            </w:r>
+          </w:p>
+          <w:p>
+            <w:pPr>
+              <w:spacing w:line="240" w:lineRule="auto"/>
+              <w:rPr>
+                <w:lang w:val="en-IE"/>
+              </w:rPr>
+            </w:pPr>
+          </w:p>
+        </w:tc>
+      </w:tr>
+      <w:tr>
+        <w:tc>
+          <w:tcPr>
+            <w:tcW w:w="591" w:type="dxa"/>
+          </w:tcPr>
+          <w:p>
+            <w:pPr>
+              <w:spacing w:line="240" w:lineRule="auto"/>
+              <w:rPr>
+                <w:lang w:val="en-IE"/>
+              </w:rPr>
+            </w:pPr>
+            <w:r>
+              <w:rPr>
+                <w:lang w:val="en-IE"/>
+              </w:rPr>
+              <w:t>2</w:t>
+            </w:r>
+          </w:p>
+        </w:tc>
+        <w:tc>
+          <w:tcPr>
+            <w:tcW w:w="1235" w:type="dxa"/>
+          </w:tcPr>
+          <w:p>
+            <w:pPr>
+              <w:spacing w:line="240" w:lineRule="auto"/>
+              <w:rPr>
+                <w:lang w:val="en-IE"/>
+              </w:rPr>
+            </w:pPr>
+            <w:r>
+              <w:rPr>
+                <w:lang w:val="en-IE"/>
+              </w:rPr>
+              <w:t>Click browse button</w:t>
+            </w:r>
+          </w:p>
+        </w:tc>
+        <w:tc>
+          <w:tcPr>
+            <w:tcW w:w="3591" w:type="dxa"/>
+          </w:tcPr>
+          <w:p>
+            <w:pPr>
+              <w:spacing w:line="240" w:lineRule="auto"/>
+              <w:rPr>
+                <w:lang w:val="en-IE"/>
+              </w:rPr>
+            </w:pPr>
+            <w:r>
+              <w:rPr>
+                <w:lang w:val="en-IE"/>
+              </w:rPr>
+              <w:t>http://127.0.0.1:8000/user/shoes</w:t>
+            </w:r>
+          </w:p>
+        </w:tc>
+        <w:tc>
+          <w:tcPr>
+            <w:tcW w:w="1251" w:type="dxa"/>
+          </w:tcPr>
+          <w:p>
+            <w:pPr>
+              <w:spacing w:line="240" w:lineRule="auto"/>
+              <w:rPr>
+                <w:lang w:val="en-IE"/>
+              </w:rPr>
+            </w:pPr>
+            <w:r>
+              <w:rPr>
+                <w:lang w:val="en-IE"/>
+              </w:rPr>
+              <w:t>Blazar products page</w:t>
+            </w:r>
+          </w:p>
+        </w:tc>
+        <w:tc>
+          <w:tcPr>
+            <w:tcW w:w="1251" w:type="dxa"/>
+          </w:tcPr>
+          <w:p>
+            <w:pPr>
+              <w:spacing w:line="240" w:lineRule="auto"/>
+              <w:rPr>
+                <w:lang w:val="en-IE"/>
+              </w:rPr>
+            </w:pPr>
+            <w:r>
+              <w:rPr>
+                <w:lang w:val="en-IE"/>
+              </w:rPr>
+              <w:t>Blazar products page</w:t>
+            </w:r>
+          </w:p>
+        </w:tc>
+        <w:tc>
+          <w:tcPr>
+            <w:tcW w:w="1097" w:type="dxa"/>
+          </w:tcPr>
+          <w:p>
+            <w:pPr>
+              <w:spacing w:line="240" w:lineRule="auto"/>
+              <w:rPr>
+                <w:lang w:val="en-IE"/>
+              </w:rPr>
+            </w:pPr>
+            <w:r>
+              <w:rPr>
+                <w:lang w:val="en-IE"/>
+              </w:rPr>
+              <w:t>Pass</w:t>
+            </w:r>
+          </w:p>
+          <w:p>
+            <w:pPr>
+              <w:spacing w:line="240" w:lineRule="auto"/>
+              <w:rPr>
+                <w:lang w:val="en-IE"/>
+              </w:rPr>
+            </w:pPr>
+          </w:p>
+        </w:tc>
+      </w:tr>
+      <w:tr>
+        <w:tc>
+          <w:tcPr>
+            <w:tcW w:w="591" w:type="dxa"/>
+          </w:tcPr>
+          <w:p>
+            <w:pPr>
+              <w:spacing w:line="240" w:lineRule="auto"/>
+              <w:rPr>
+                <w:lang w:val="en-IE"/>
+              </w:rPr>
+            </w:pPr>
+            <w:r>
+              <w:rPr>
+                <w:lang w:val="en-IE"/>
+              </w:rPr>
+              <w:t>3</w:t>
+            </w:r>
+          </w:p>
+        </w:tc>
+        <w:tc>
+          <w:tcPr>
+            <w:tcW w:w="1235" w:type="dxa"/>
+          </w:tcPr>
+          <w:p>
+            <w:pPr>
+              <w:spacing w:line="240" w:lineRule="auto"/>
+              <w:rPr>
+                <w:lang w:val="en-IE"/>
+              </w:rPr>
+            </w:pPr>
+            <w:r>
+              <w:rPr>
+                <w:lang w:val="en-IE"/>
+              </w:rPr>
+              <w:t>Click view product</w:t>
+            </w:r>
+          </w:p>
+        </w:tc>
+        <w:tc>
+          <w:tcPr>
+            <w:tcW w:w="3591" w:type="dxa"/>
+          </w:tcPr>
+          <w:p>
+            <w:pPr>
+              <w:spacing w:line="240" w:lineRule="auto"/>
+              <w:rPr>
+                <w:lang w:val="en-IE"/>
+              </w:rPr>
+            </w:pPr>
+            <w:hyperlink r:id="rId7" w:history="1">
+              <w:r>
+                <w:rPr>
+                  <w:rStyle w:val="Hyperlink"/>
+                  <w:lang w:val="en-IE"/>
+                </w:rPr>
+                <w:t>http://127.0.0.1:8000/user/shoes/</w:t>
+              </w:r>
+            </w:hyperlink>
+            <w:r>
+              <w:rPr>
+                <w:lang w:val="en-IE"/>
+              </w:rPr>
+              <w:t xml:space="preserve"> {id}</w:t>
+            </w:r>
+          </w:p>
+        </w:tc>
+        <w:tc>
+          <w:tcPr>
+            <w:tcW w:w="1251" w:type="dxa"/>
+          </w:tcPr>
+          <w:p>
+            <w:pPr>
+              <w:spacing w:line="240" w:lineRule="auto"/>
+              <w:rPr>
+                <w:lang w:val="en-IE"/>
+              </w:rPr>
+            </w:pPr>
+            <w:r>
+              <w:rPr>
+                <w:lang w:val="en-IE"/>
+              </w:rPr>
+              <w:t>Blazar product view page</w:t>
+            </w:r>
+          </w:p>
+        </w:tc>
+        <w:tc>
+          <w:tcPr>
+            <w:tcW w:w="1251" w:type="dxa"/>
+          </w:tcPr>
+          <w:p>
+            <w:pPr>
+              <w:spacing w:line="240" w:lineRule="auto"/>
+              <w:rPr>
+                <w:lang w:val="en-IE"/>
+              </w:rPr>
+            </w:pPr>
+            <w:r>
+              <w:rPr>
+                <w:lang w:val="en-IE"/>
+              </w:rPr>
+              <w:t>Blazar product view page</w:t>
+            </w:r>
+          </w:p>
+        </w:tc>
+        <w:tc>
+          <w:tcPr>
+            <w:tcW w:w="1097" w:type="dxa"/>
+          </w:tcPr>
+          <w:p>
+            <w:pPr>
+              <w:spacing w:line="240" w:lineRule="auto"/>
+              <w:rPr>
+                <w:lang w:val="en-IE"/>
+              </w:rPr>
+            </w:pPr>
+            <w:r>
+              <w:rPr>
+                <w:lang w:val="en-IE"/>
+              </w:rPr>
+              <w:t>Pass</w:t>
+            </w:r>
+          </w:p>
+        </w:tc>
+      </w:tr>
+    </w:tbl>
+    <w:p>
+      <w:pPr>
+        <w:spacing w:after="160" w:line="259" w:lineRule="auto"/>
+        <w:rPr>
+          <w:sz w:val="22"/>
+          <w:szCs w:val="22"/>
+          <w:lang w:val="en-IE"/>
+        </w:rPr>
+      </w:pPr>
+    </w:p>
+    <w:p>
+      <w:pPr>
+        <w:numPr>
+          <w:ilvl w:val="2"/>
+          <w:numId w:val="1"/>
+        </w:numPr>
+        <w:spacing w:after="160" w:line="259" w:lineRule="auto"/>
+        <w:ind w:left="720"/>
+        <w:outlineLvl w:val="2"/>
+        <w:rPr>
+          <w:rFonts w:asciiTheme="majorHAnsi" w:hAnsiTheme="majorHAnsi" w:cstheme="majorBidi"/>
+          <w:color w:val="2F5496" w:themeColor="accent1" w:themeShade="BF"/>
+          <w:sz w:val="22"/>
+          <w:szCs w:val="22"/>
+          <w:lang w:val="en-IE"/>
+        </w:rPr>
+      </w:pPr>
+      <w:bookmarkStart w:id="7" w:name="_Toc36624903"/>
+      <w:bookmarkStart w:id="8" w:name="_Toc96009516"/>
+      <w:r>
+        <w:rPr>
+          <w:rFonts w:asciiTheme="majorHAnsi" w:hAnsiTheme="majorHAnsi" w:cstheme="majorBidi"/>
+          <w:color w:val="2F5496" w:themeColor="accent1" w:themeShade="BF"/>
+          <w:sz w:val="22"/>
+          <w:szCs w:val="22"/>
+          <w:lang w:val="en-IE"/>
+        </w:rPr>
+        <w:t>Calculation</w:t>
+      </w:r>
+      <w:bookmarkEnd w:id="7"/>
+      <w:bookmarkEnd w:id="8"/>
     </w:p>
     <w:p>
       <w:pPr>
@@ -394,7 +1587,7 @@
       <w:tr>
         <w:tc>
           <w:tcPr>
-            <w:tcW w:w="562" w:type="dxa"/>
+            <w:tcW w:w="593" w:type="dxa"/>
           </w:tcPr>
           <w:p>
             <w:pPr>
@@ -415,7 +1608,7 @@
         </w:tc>
         <w:tc>
           <w:tcPr>
-            <w:tcW w:w="2963" w:type="dxa"/>
+            <w:tcW w:w="2951" w:type="dxa"/>
           </w:tcPr>
           <w:p>
             <w:pPr>
@@ -436,7 +1629,7 @@
         </w:tc>
         <w:tc>
           <w:tcPr>
-            <w:tcW w:w="1107" w:type="dxa"/>
+            <w:tcW w:w="1104" w:type="dxa"/>
           </w:tcPr>
           <w:p>
             <w:pPr>
@@ -457,7 +1650,7 @@
         </w:tc>
         <w:tc>
           <w:tcPr>
-            <w:tcW w:w="1474" w:type="dxa"/>
+            <w:tcW w:w="1471" w:type="dxa"/>
           </w:tcPr>
           <w:p>
             <w:pPr>
@@ -478,7 +1671,7 @@
         </w:tc>
         <w:tc>
           <w:tcPr>
-            <w:tcW w:w="1405" w:type="dxa"/>
+            <w:tcW w:w="1401" w:type="dxa"/>
           </w:tcPr>
           <w:p>
             <w:pPr>
@@ -499,7 +1692,7 @@
         </w:tc>
         <w:tc>
           <w:tcPr>
-            <w:tcW w:w="1499" w:type="dxa"/>
+            <w:tcW w:w="1496" w:type="dxa"/>
           </w:tcPr>
           <w:p>
             <w:pPr>
@@ -522,72 +1715,96 @@
       <w:tr>
         <w:tc>
           <w:tcPr>
-            <w:tcW w:w="562" w:type="dxa"/>
-          </w:tcPr>
-          <w:p>
-            <w:pPr>
-              <w:spacing w:line="240" w:lineRule="auto"/>
-              <w:rPr>
-                <w:lang w:val="en-IE"/>
-              </w:rPr>
-            </w:pPr>
-          </w:p>
-        </w:tc>
-        <w:tc>
-          <w:tcPr>
-            <w:tcW w:w="2963" w:type="dxa"/>
-          </w:tcPr>
-          <w:p>
-            <w:pPr>
-              <w:spacing w:line="240" w:lineRule="auto"/>
-              <w:rPr>
-                <w:lang w:val="en-IE"/>
-              </w:rPr>
-            </w:pPr>
-          </w:p>
-        </w:tc>
-        <w:tc>
-          <w:tcPr>
-            <w:tcW w:w="1107" w:type="dxa"/>
-          </w:tcPr>
-          <w:p>
-            <w:pPr>
-              <w:spacing w:line="240" w:lineRule="auto"/>
-              <w:rPr>
-                <w:lang w:val="en-IE"/>
-              </w:rPr>
-            </w:pPr>
-          </w:p>
-        </w:tc>
-        <w:tc>
-          <w:tcPr>
-            <w:tcW w:w="1474" w:type="dxa"/>
-          </w:tcPr>
-          <w:p>
-            <w:pPr>
-              <w:spacing w:line="240" w:lineRule="auto"/>
-              <w:rPr>
-                <w:lang w:val="en-IE"/>
-              </w:rPr>
-            </w:pPr>
-          </w:p>
-        </w:tc>
-        <w:tc>
-          <w:tcPr>
-            <w:tcW w:w="1405" w:type="dxa"/>
-          </w:tcPr>
-          <w:p>
-            <w:pPr>
-              <w:spacing w:line="240" w:lineRule="auto"/>
-              <w:rPr>
-                <w:lang w:val="en-IE"/>
-              </w:rPr>
-            </w:pPr>
-          </w:p>
-        </w:tc>
-        <w:tc>
-          <w:tcPr>
-            <w:tcW w:w="1499" w:type="dxa"/>
+            <w:tcW w:w="593" w:type="dxa"/>
+          </w:tcPr>
+          <w:p>
+            <w:pPr>
+              <w:spacing w:line="240" w:lineRule="auto"/>
+              <w:rPr>
+                <w:lang w:val="en-IE"/>
+              </w:rPr>
+            </w:pPr>
+            <w:r>
+              <w:rPr>
+                <w:lang w:val="en-IE"/>
+              </w:rPr>
+              <w:t>1</w:t>
+            </w:r>
+          </w:p>
+        </w:tc>
+        <w:tc>
+          <w:tcPr>
+            <w:tcW w:w="2951" w:type="dxa"/>
+          </w:tcPr>
+          <w:p>
+            <w:pPr>
+              <w:spacing w:line="240" w:lineRule="auto"/>
+              <w:rPr>
+                <w:lang w:val="en-IE"/>
+              </w:rPr>
+            </w:pPr>
+            <w:r>
+              <w:rPr>
+                <w:lang w:val="en-IE"/>
+              </w:rPr>
+              <w:t>User buying product, shipping calculated</w:t>
+            </w:r>
+          </w:p>
+        </w:tc>
+        <w:tc>
+          <w:tcPr>
+            <w:tcW w:w="1104" w:type="dxa"/>
+          </w:tcPr>
+          <w:p>
+            <w:pPr>
+              <w:spacing w:line="240" w:lineRule="auto"/>
+              <w:rPr>
+                <w:lang w:val="en-IE"/>
+              </w:rPr>
+            </w:pPr>
+          </w:p>
+        </w:tc>
+        <w:tc>
+          <w:tcPr>
+            <w:tcW w:w="1471" w:type="dxa"/>
+          </w:tcPr>
+          <w:p>
+            <w:pPr>
+              <w:spacing w:line="240" w:lineRule="auto"/>
+              <w:rPr>
+                <w:lang w:val="en-IE"/>
+              </w:rPr>
+            </w:pPr>
+            <w:r>
+              <w:rPr>
+                <w:lang w:val="en-IE"/>
+              </w:rPr>
+              <w:t>Shipping added to product price</w:t>
+            </w:r>
+          </w:p>
+        </w:tc>
+        <w:tc>
+          <w:tcPr>
+            <w:tcW w:w="1401" w:type="dxa"/>
+          </w:tcPr>
+          <w:p>
+            <w:pPr>
+              <w:spacing w:line="240" w:lineRule="auto"/>
+              <w:rPr>
+                <w:lang w:val="en-IE"/>
+              </w:rPr>
+            </w:pPr>
+            <w:r>
+              <w:rPr>
+                <w:lang w:val="en-IE"/>
+              </w:rPr>
+              <w:t>Shipping added to product price</w:t>
+            </w:r>
+          </w:p>
+        </w:tc>
+        <w:tc>
+          <w:tcPr>
+            <w:tcW w:w="1496" w:type="dxa"/>
           </w:tcPr>
           <w:p>
             <w:pPr>
@@ -602,72 +1819,120 @@
       <w:tr>
         <w:tc>
           <w:tcPr>
-            <w:tcW w:w="562" w:type="dxa"/>
-          </w:tcPr>
-          <w:p>
-            <w:pPr>
-              <w:spacing w:line="240" w:lineRule="auto"/>
-              <w:rPr>
-                <w:lang w:val="en-IE"/>
-              </w:rPr>
-            </w:pPr>
-          </w:p>
-        </w:tc>
-        <w:tc>
-          <w:tcPr>
-            <w:tcW w:w="2963" w:type="dxa"/>
-          </w:tcPr>
-          <w:p>
-            <w:pPr>
-              <w:spacing w:line="240" w:lineRule="auto"/>
-              <w:rPr>
-                <w:lang w:val="en-IE"/>
-              </w:rPr>
-            </w:pPr>
-          </w:p>
-        </w:tc>
-        <w:tc>
-          <w:tcPr>
-            <w:tcW w:w="1107" w:type="dxa"/>
-          </w:tcPr>
-          <w:p>
-            <w:pPr>
-              <w:spacing w:line="240" w:lineRule="auto"/>
-              <w:rPr>
-                <w:lang w:val="en-IE"/>
-              </w:rPr>
-            </w:pPr>
-          </w:p>
-        </w:tc>
-        <w:tc>
-          <w:tcPr>
-            <w:tcW w:w="1474" w:type="dxa"/>
-          </w:tcPr>
-          <w:p>
-            <w:pPr>
-              <w:spacing w:line="240" w:lineRule="auto"/>
-              <w:rPr>
-                <w:lang w:val="en-IE"/>
-              </w:rPr>
-            </w:pPr>
-          </w:p>
-        </w:tc>
-        <w:tc>
-          <w:tcPr>
-            <w:tcW w:w="1405" w:type="dxa"/>
-          </w:tcPr>
-          <w:p>
-            <w:pPr>
-              <w:spacing w:line="240" w:lineRule="auto"/>
-              <w:rPr>
-                <w:lang w:val="en-IE"/>
-              </w:rPr>
-            </w:pPr>
-          </w:p>
-        </w:tc>
-        <w:tc>
-          <w:tcPr>
-            <w:tcW w:w="1499" w:type="dxa"/>
+            <w:tcW w:w="593" w:type="dxa"/>
+          </w:tcPr>
+          <w:p>
+            <w:pPr>
+              <w:spacing w:line="240" w:lineRule="auto"/>
+              <w:rPr>
+                <w:lang w:val="en-IE"/>
+              </w:rPr>
+            </w:pPr>
+            <w:r>
+              <w:rPr>
+                <w:lang w:val="en-IE"/>
+              </w:rPr>
+              <w:t>2</w:t>
+            </w:r>
+          </w:p>
+        </w:tc>
+        <w:tc>
+          <w:tcPr>
+            <w:tcW w:w="2951" w:type="dxa"/>
+          </w:tcPr>
+          <w:p>
+            <w:pPr>
+              <w:spacing w:line="240" w:lineRule="auto"/>
+              <w:rPr>
+                <w:lang w:val="en-IE"/>
+              </w:rPr>
+            </w:pPr>
+            <w:r>
+              <w:rPr>
+                <w:lang w:val="en-IE"/>
+              </w:rPr>
+              <w:t>User selling product, selling fees calculated</w:t>
+            </w:r>
+          </w:p>
+        </w:tc>
+        <w:tc>
+          <w:tcPr>
+            <w:tcW w:w="1104" w:type="dxa"/>
+          </w:tcPr>
+          <w:p>
+            <w:pPr>
+              <w:spacing w:line="240" w:lineRule="auto"/>
+              <w:rPr>
+                <w:lang w:val="en-IE"/>
+              </w:rPr>
+            </w:pPr>
+          </w:p>
+        </w:tc>
+        <w:tc>
+          <w:tcPr>
+            <w:tcW w:w="1471" w:type="dxa"/>
+          </w:tcPr>
+          <w:p>
+            <w:pPr>
+              <w:spacing w:line="240" w:lineRule="auto"/>
+              <w:rPr>
+                <w:lang w:val="en-IE"/>
+              </w:rPr>
+            </w:pPr>
+            <w:r>
+              <w:rPr>
+                <w:lang w:val="en-IE"/>
+              </w:rPr>
+              <w:t>Fees</w:t>
+            </w:r>
+            <w:r>
+              <w:rPr>
+                <w:lang w:val="en-IE"/>
+              </w:rPr>
+              <w:t xml:space="preserve"> </w:t>
+            </w:r>
+            <w:r>
+              <w:rPr>
+                <w:lang w:val="en-IE"/>
+              </w:rPr>
+              <w:t>subtracted</w:t>
+            </w:r>
+            <w:r>
+              <w:rPr>
+                <w:lang w:val="en-IE"/>
+              </w:rPr>
+              <w:t xml:space="preserve"> </w:t>
+            </w:r>
+            <w:r>
+              <w:rPr>
+                <w:lang w:val="en-IE"/>
+              </w:rPr>
+              <w:t>from product selling</w:t>
+            </w:r>
+          </w:p>
+        </w:tc>
+        <w:tc>
+          <w:tcPr>
+            <w:tcW w:w="1401" w:type="dxa"/>
+          </w:tcPr>
+          <w:p>
+            <w:pPr>
+              <w:spacing w:line="240" w:lineRule="auto"/>
+              <w:rPr>
+                <w:lang w:val="en-IE"/>
+              </w:rPr>
+            </w:pPr>
+            <w:r>
+              <w:rPr>
+                <w:lang w:val="en-IE"/>
+              </w:rPr>
+              <w:t>Fees subtracted from product selling</w:t>
+            </w:r>
+          </w:p>
+        </w:tc>
+        <w:tc>
+          <w:tcPr>
+            <w:tcW w:w="1496" w:type="dxa"/>
           </w:tcPr>
           <w:p>
             <w:pPr>
@@ -682,72 +1947,72 @@
       <w:tr>
         <w:tc>
           <w:tcPr>
-            <w:tcW w:w="562" w:type="dxa"/>
-          </w:tcPr>
-          <w:p>
-            <w:pPr>
-              <w:spacing w:line="240" w:lineRule="auto"/>
-              <w:rPr>
-                <w:lang w:val="en-IE"/>
-              </w:rPr>
-            </w:pPr>
-          </w:p>
-        </w:tc>
-        <w:tc>
-          <w:tcPr>
-            <w:tcW w:w="2963" w:type="dxa"/>
-          </w:tcPr>
-          <w:p>
-            <w:pPr>
-              <w:spacing w:line="240" w:lineRule="auto"/>
-              <w:rPr>
-                <w:lang w:val="en-IE"/>
-              </w:rPr>
-            </w:pPr>
-          </w:p>
-        </w:tc>
-        <w:tc>
-          <w:tcPr>
-            <w:tcW w:w="1107" w:type="dxa"/>
-          </w:tcPr>
-          <w:p>
-            <w:pPr>
-              <w:spacing w:line="240" w:lineRule="auto"/>
-              <w:rPr>
-                <w:lang w:val="en-IE"/>
-              </w:rPr>
-            </w:pPr>
-          </w:p>
-        </w:tc>
-        <w:tc>
-          <w:tcPr>
-            <w:tcW w:w="1474" w:type="dxa"/>
-          </w:tcPr>
-          <w:p>
-            <w:pPr>
-              <w:spacing w:line="240" w:lineRule="auto"/>
-              <w:rPr>
-                <w:lang w:val="en-IE"/>
-              </w:rPr>
-            </w:pPr>
-          </w:p>
-        </w:tc>
-        <w:tc>
-          <w:tcPr>
-            <w:tcW w:w="1405" w:type="dxa"/>
-          </w:tcPr>
-          <w:p>
-            <w:pPr>
-              <w:spacing w:line="240" w:lineRule="auto"/>
-              <w:rPr>
-                <w:lang w:val="en-IE"/>
-              </w:rPr>
-            </w:pPr>
-          </w:p>
-        </w:tc>
-        <w:tc>
-          <w:tcPr>
-            <w:tcW w:w="1499" w:type="dxa"/>
+            <w:tcW w:w="593" w:type="dxa"/>
+          </w:tcPr>
+          <w:p>
+            <w:pPr>
+              <w:spacing w:line="240" w:lineRule="auto"/>
+              <w:rPr>
+                <w:lang w:val="en-IE"/>
+              </w:rPr>
+            </w:pPr>
+          </w:p>
+        </w:tc>
+        <w:tc>
+          <w:tcPr>
+            <w:tcW w:w="2951" w:type="dxa"/>
+          </w:tcPr>
+          <w:p>
+            <w:pPr>
+              <w:spacing w:line="240" w:lineRule="auto"/>
+              <w:rPr>
+                <w:lang w:val="en-IE"/>
+              </w:rPr>
+            </w:pPr>
+          </w:p>
+        </w:tc>
+        <w:tc>
+          <w:tcPr>
+            <w:tcW w:w="1104" w:type="dxa"/>
+          </w:tcPr>
+          <w:p>
+            <w:pPr>
+              <w:spacing w:line="240" w:lineRule="auto"/>
+              <w:rPr>
+                <w:lang w:val="en-IE"/>
+              </w:rPr>
+            </w:pPr>
+          </w:p>
+        </w:tc>
+        <w:tc>
+          <w:tcPr>
+            <w:tcW w:w="1471" w:type="dxa"/>
+          </w:tcPr>
+          <w:p>
+            <w:pPr>
+              <w:spacing w:line="240" w:lineRule="auto"/>
+              <w:rPr>
+                <w:lang w:val="en-IE"/>
+              </w:rPr>
+            </w:pPr>
+          </w:p>
+        </w:tc>
+        <w:tc>
+          <w:tcPr>
+            <w:tcW w:w="1401" w:type="dxa"/>
+          </w:tcPr>
+          <w:p>
+            <w:pPr>
+              <w:spacing w:line="240" w:lineRule="auto"/>
+              <w:rPr>
+                <w:lang w:val="en-IE"/>
+              </w:rPr>
+            </w:pPr>
+          </w:p>
+        </w:tc>
+        <w:tc>
+          <w:tcPr>
+            <w:tcW w:w="1496" w:type="dxa"/>
           </w:tcPr>
           <w:p>
             <w:pPr>
@@ -787,7 +2052,8 @@
           <w:lang w:val="en-IE"/>
         </w:rPr>
       </w:pPr>
-      <w:bookmarkStart w:id="6" w:name="_Toc96009515"/>
+      <w:bookmarkStart w:id="9" w:name="_Toc36624904"/>
+      <w:bookmarkStart w:id="10" w:name="_Toc96009517"/>
       <w:r>
         <w:rPr>
           <w:rFonts w:asciiTheme="majorHAnsi" w:hAnsiTheme="majorHAnsi" w:cstheme="majorBidi"/>
@@ -796,9 +2062,20 @@
           <w:szCs w:val="22"/>
           <w:lang w:val="en-IE"/>
         </w:rPr>
-        <w:t>Navigation</w:t>
+        <w:t>CRUD</w:t>
       </w:r>
-      <w:bookmarkEnd w:id="6"/>
+      <w:bookmarkEnd w:id="9"/>
+      <w:bookmarkEnd w:id="10"/>
+      <w:r>
+        <w:rPr>
+          <w:rFonts w:asciiTheme="majorHAnsi" w:hAnsiTheme="majorHAnsi" w:cstheme="majorBidi"/>
+          <w:color w:val="2F5496" w:themeColor="accent1" w:themeShade="BF"/>
+          <w:sz w:val="22"/>
+          <w:szCs w:val="22"/>
+          <w:lang w:val="en-IE"/>
+        </w:rPr>
+        <w:t xml:space="preserve"> </w:t>
+      </w:r>
     </w:p>
     <w:p>
       <w:pPr>
@@ -817,17 +2094,17 @@
         <w:tblLook w:val="04A0" w:firstRow="1" w:lastRow="0" w:firstColumn="1" w:lastColumn="0" w:noHBand="0" w:noVBand="1"/>
       </w:tblPr>
       <w:tblGrid>
-        <w:gridCol w:w="593"/>
-        <w:gridCol w:w="2951"/>
-        <w:gridCol w:w="1104"/>
-        <w:gridCol w:w="1471"/>
-        <w:gridCol w:w="1401"/>
-        <w:gridCol w:w="1496"/>
+        <w:gridCol w:w="433"/>
+        <w:gridCol w:w="803"/>
+        <w:gridCol w:w="2625"/>
+        <w:gridCol w:w="2216"/>
+        <w:gridCol w:w="2216"/>
+        <w:gridCol w:w="723"/>
       </w:tblGrid>
       <w:tr>
         <w:tc>
           <w:tcPr>
-            <w:tcW w:w="562" w:type="dxa"/>
+            <w:tcW w:w="433" w:type="dxa"/>
           </w:tcPr>
           <w:p>
             <w:pPr>
@@ -848,7 +2125,7 @@
         </w:tc>
         <w:tc>
           <w:tcPr>
-            <w:tcW w:w="2963" w:type="dxa"/>
+            <w:tcW w:w="804" w:type="dxa"/>
           </w:tcPr>
           <w:p>
             <w:pPr>
@@ -869,7 +2146,7 @@
         </w:tc>
         <w:tc>
           <w:tcPr>
-            <w:tcW w:w="1107" w:type="dxa"/>
+            <w:tcW w:w="2615" w:type="dxa"/>
           </w:tcPr>
           <w:p>
             <w:pPr>
@@ -890,7 +2167,7 @@
         </w:tc>
         <w:tc>
           <w:tcPr>
-            <w:tcW w:w="1474" w:type="dxa"/>
+            <w:tcW w:w="2220" w:type="dxa"/>
           </w:tcPr>
           <w:p>
             <w:pPr>
@@ -911,7 +2188,7 @@
         </w:tc>
         <w:tc>
           <w:tcPr>
-            <w:tcW w:w="1405" w:type="dxa"/>
+            <w:tcW w:w="2220" w:type="dxa"/>
           </w:tcPr>
           <w:p>
             <w:pPr>
@@ -932,7 +2209,7 @@
         </w:tc>
         <w:tc>
           <w:tcPr>
-            <w:tcW w:w="1499" w:type="dxa"/>
+            <w:tcW w:w="724" w:type="dxa"/>
           </w:tcPr>
           <w:p>
             <w:pPr>
@@ -955,73 +2232,129 @@
       <w:tr>
         <w:tc>
           <w:tcPr>
-            <w:tcW w:w="562" w:type="dxa"/>
-          </w:tcPr>
-          <w:p>
-            <w:pPr>
-              <w:spacing w:line="240" w:lineRule="auto"/>
-              <w:rPr>
-                <w:lang w:val="en-IE"/>
-              </w:rPr>
-            </w:pPr>
-          </w:p>
-        </w:tc>
-        <w:tc>
-          <w:tcPr>
-            <w:tcW w:w="2963" w:type="dxa"/>
-          </w:tcPr>
-          <w:p>
-            <w:pPr>
-              <w:spacing w:line="240" w:lineRule="auto"/>
-              <w:rPr>
-                <w:lang w:val="en-IE"/>
-              </w:rPr>
-            </w:pPr>
-          </w:p>
-        </w:tc>
-        <w:tc>
-          <w:tcPr>
-            <w:tcW w:w="1107" w:type="dxa"/>
-          </w:tcPr>
-          <w:p>
-            <w:pPr>
-              <w:spacing w:line="240" w:lineRule="auto"/>
-              <w:rPr>
-                <w:lang w:val="en-IE"/>
-              </w:rPr>
-            </w:pPr>
-          </w:p>
-        </w:tc>
-        <w:tc>
-          <w:tcPr>
-            <w:tcW w:w="1474" w:type="dxa"/>
-          </w:tcPr>
-          <w:p>
-            <w:pPr>
-              <w:spacing w:line="240" w:lineRule="auto"/>
-              <w:rPr>
-                <w:lang w:val="en-IE"/>
-              </w:rPr>
-            </w:pPr>
-          </w:p>
-        </w:tc>
-        <w:tc>
-          <w:tcPr>
-            <w:tcW w:w="1405" w:type="dxa"/>
-          </w:tcPr>
-          <w:p>
-            <w:pPr>
-              <w:spacing w:line="240" w:lineRule="auto"/>
-              <w:rPr>
-                <w:lang w:val="en-IE"/>
-              </w:rPr>
-            </w:pPr>
-          </w:p>
-        </w:tc>
-        <w:tc>
-          <w:tcPr>
-            <w:tcW w:w="1499" w:type="dxa"/>
-          </w:tcPr>
+            <w:tcW w:w="433" w:type="dxa"/>
+          </w:tcPr>
+          <w:p>
+            <w:pPr>
+              <w:spacing w:line="240" w:lineRule="auto"/>
+              <w:rPr>
+                <w:lang w:val="en-IE"/>
+              </w:rPr>
+            </w:pPr>
+            <w:r>
+              <w:rPr>
+                <w:lang w:val="en-IE"/>
+              </w:rPr>
+              <w:t>1</w:t>
+            </w:r>
+          </w:p>
+        </w:tc>
+        <w:tc>
+          <w:tcPr>
+            <w:tcW w:w="804" w:type="dxa"/>
+          </w:tcPr>
+          <w:p>
+            <w:pPr>
+              <w:spacing w:line="240" w:lineRule="auto"/>
+              <w:rPr>
+                <w:lang w:val="en-IE"/>
+              </w:rPr>
+            </w:pPr>
+            <w:r>
+              <w:rPr>
+                <w:lang w:val="en-IE"/>
+              </w:rPr>
+              <w:t>Admin edits product in the database</w:t>
+            </w:r>
+          </w:p>
+        </w:tc>
+        <w:tc>
+          <w:tcPr>
+            <w:tcW w:w="2615" w:type="dxa"/>
+          </w:tcPr>
+          <w:p>
+            <w:pPr>
+              <w:spacing w:line="240" w:lineRule="auto"/>
+              <w:rPr>
+                <w:lang w:val="en-IE"/>
+              </w:rPr>
+            </w:pPr>
+            <w:r>
+              <w:rPr>
+                <w:lang w:val="en-IE"/>
+              </w:rPr>
+              <w:t>http://127.0.0.1:8000/admin/shoes/1/edit</w:t>
+            </w:r>
+          </w:p>
+        </w:tc>
+        <w:tc>
+          <w:tcPr>
+            <w:tcW w:w="2220" w:type="dxa"/>
+          </w:tcPr>
+          <w:p>
+            <w:pPr>
+              <w:spacing w:line="240" w:lineRule="auto"/>
+              <w:rPr>
+                <w:lang w:val="en-IE"/>
+              </w:rPr>
+            </w:pPr>
+            <w:r>
+              <w:rPr>
+                <w:lang w:val="en-IE"/>
+              </w:rPr>
+              <w:t xml:space="preserve">Redirected to </w:t>
+            </w:r>
+            <w:r>
+              <w:rPr>
+                <w:lang w:val="en-IE"/>
+              </w:rPr>
+              <w:t>http://127.0.0.1:8000/admin/shoes</w:t>
+            </w:r>
+          </w:p>
+        </w:tc>
+        <w:tc>
+          <w:tcPr>
+            <w:tcW w:w="2220" w:type="dxa"/>
+          </w:tcPr>
+          <w:p>
+            <w:pPr>
+              <w:spacing w:line="240" w:lineRule="auto"/>
+              <w:rPr>
+                <w:lang w:val="en-IE"/>
+              </w:rPr>
+            </w:pPr>
+            <w:r>
+              <w:rPr>
+                <w:lang w:val="en-IE"/>
+              </w:rPr>
+              <w:t xml:space="preserve">Redirected to </w:t>
+            </w:r>
+            <w:r>
+              <w:rPr>
+                <w:lang w:val="en-IE"/>
+              </w:rPr>
+              <w:t>http://127.0.0.1:8000/admin/shoes</w:t>
+            </w:r>
+          </w:p>
+        </w:tc>
+        <w:tc>
+          <w:tcPr>
+            <w:tcW w:w="724" w:type="dxa"/>
+          </w:tcPr>
+          <w:p>
+            <w:pPr>
+              <w:spacing w:line="240" w:lineRule="auto"/>
+              <w:rPr>
+                <w:lang w:val="en-IE"/>
+              </w:rPr>
+            </w:pPr>
+            <w:r>
+              <w:rPr>
+                <w:lang w:val="en-IE"/>
+              </w:rPr>
+              <w:t>Pass</w:t>
+            </w:r>
+          </w:p>
           <w:p>
             <w:pPr>
               <w:spacing w:line="240" w:lineRule="auto"/>
@@ -1035,1033 +2368,237 @@
       <w:tr>
         <w:tc>
           <w:tcPr>
-            <w:tcW w:w="562" w:type="dxa"/>
-          </w:tcPr>
-          <w:p>
-            <w:pPr>
-              <w:spacing w:line="240" w:lineRule="auto"/>
-              <w:rPr>
-                <w:lang w:val="en-IE"/>
-              </w:rPr>
-            </w:pPr>
-          </w:p>
-        </w:tc>
-        <w:tc>
-          <w:tcPr>
-            <w:tcW w:w="2963" w:type="dxa"/>
-          </w:tcPr>
-          <w:p>
-            <w:pPr>
-              <w:spacing w:line="240" w:lineRule="auto"/>
-              <w:rPr>
-                <w:lang w:val="en-IE"/>
-              </w:rPr>
-            </w:pPr>
-          </w:p>
-        </w:tc>
-        <w:tc>
-          <w:tcPr>
-            <w:tcW w:w="1107" w:type="dxa"/>
-          </w:tcPr>
-          <w:p>
-            <w:pPr>
-              <w:spacing w:line="240" w:lineRule="auto"/>
-              <w:rPr>
-                <w:lang w:val="en-IE"/>
-              </w:rPr>
-            </w:pPr>
-          </w:p>
-        </w:tc>
-        <w:tc>
-          <w:tcPr>
-            <w:tcW w:w="1474" w:type="dxa"/>
-          </w:tcPr>
-          <w:p>
-            <w:pPr>
-              <w:spacing w:line="240" w:lineRule="auto"/>
-              <w:rPr>
-                <w:lang w:val="en-IE"/>
-              </w:rPr>
-            </w:pPr>
-          </w:p>
-        </w:tc>
-        <w:tc>
-          <w:tcPr>
-            <w:tcW w:w="1405" w:type="dxa"/>
-          </w:tcPr>
-          <w:p>
-            <w:pPr>
-              <w:spacing w:line="240" w:lineRule="auto"/>
-              <w:rPr>
-                <w:lang w:val="en-IE"/>
-              </w:rPr>
-            </w:pPr>
-          </w:p>
-        </w:tc>
-        <w:tc>
-          <w:tcPr>
-            <w:tcW w:w="1499" w:type="dxa"/>
-          </w:tcPr>
-          <w:p>
-            <w:pPr>
-              <w:spacing w:line="240" w:lineRule="auto"/>
-              <w:rPr>
-                <w:lang w:val="en-IE"/>
-              </w:rPr>
-            </w:pPr>
+            <w:tcW w:w="433" w:type="dxa"/>
+          </w:tcPr>
+          <w:p>
+            <w:pPr>
+              <w:spacing w:line="240" w:lineRule="auto"/>
+              <w:rPr>
+                <w:lang w:val="en-IE"/>
+              </w:rPr>
+            </w:pPr>
+            <w:r>
+              <w:rPr>
+                <w:lang w:val="en-IE"/>
+              </w:rPr>
+              <w:t>2</w:t>
+            </w:r>
+          </w:p>
+        </w:tc>
+        <w:tc>
+          <w:tcPr>
+            <w:tcW w:w="804" w:type="dxa"/>
+          </w:tcPr>
+          <w:p>
+            <w:pPr>
+              <w:spacing w:line="240" w:lineRule="auto"/>
+              <w:rPr>
+                <w:lang w:val="en-IE"/>
+              </w:rPr>
+            </w:pPr>
+            <w:r>
+              <w:rPr>
+                <w:lang w:val="en-IE"/>
+              </w:rPr>
+              <w:t>Admin deleted product from the database</w:t>
+            </w:r>
+          </w:p>
+        </w:tc>
+        <w:tc>
+          <w:tcPr>
+            <w:tcW w:w="2615" w:type="dxa"/>
+          </w:tcPr>
+          <w:p>
+            <w:pPr>
+              <w:spacing w:line="240" w:lineRule="auto"/>
+              <w:rPr>
+                <w:lang w:val="en-IE"/>
+              </w:rPr>
+            </w:pPr>
+            <w:r>
+              <w:rPr>
+                <w:lang w:val="en-IE"/>
+              </w:rPr>
+              <w:t>http://127.0.0.1:8000/admin/shoes</w:t>
+            </w:r>
+          </w:p>
+        </w:tc>
+        <w:tc>
+          <w:tcPr>
+            <w:tcW w:w="2220" w:type="dxa"/>
+          </w:tcPr>
+          <w:p>
+            <w:pPr>
+              <w:spacing w:line="240" w:lineRule="auto"/>
+              <w:rPr>
+                <w:lang w:val="en-IE"/>
+              </w:rPr>
+            </w:pPr>
+            <w:r>
+              <w:rPr>
+                <w:lang w:val="en-IE"/>
+              </w:rPr>
+              <w:t>Product is deleted</w:t>
+            </w:r>
+          </w:p>
+        </w:tc>
+        <w:tc>
+          <w:tcPr>
+            <w:tcW w:w="2220" w:type="dxa"/>
+          </w:tcPr>
+          <w:p>
+            <w:pPr>
+              <w:spacing w:line="240" w:lineRule="auto"/>
+              <w:rPr>
+                <w:lang w:val="en-IE"/>
+              </w:rPr>
+            </w:pPr>
+            <w:r>
+              <w:rPr>
+                <w:lang w:val="en-IE"/>
+              </w:rPr>
+              <w:t>Product is deleted</w:t>
+            </w:r>
+          </w:p>
+        </w:tc>
+        <w:tc>
+          <w:tcPr>
+            <w:tcW w:w="724" w:type="dxa"/>
+          </w:tcPr>
+          <w:p>
+            <w:pPr>
+              <w:spacing w:line="240" w:lineRule="auto"/>
+              <w:rPr>
+                <w:lang w:val="en-IE"/>
+              </w:rPr>
+            </w:pPr>
+            <w:r>
+              <w:rPr>
+                <w:lang w:val="en-IE"/>
+              </w:rPr>
+              <w:t>Pass</w:t>
+            </w:r>
           </w:p>
         </w:tc>
       </w:tr>
       <w:tr>
-        <w:tc>
-          <w:tcPr>
-            <w:tcW w:w="562" w:type="dxa"/>
-          </w:tcPr>
-          <w:p>
-            <w:pPr>
-              <w:spacing w:line="240" w:lineRule="auto"/>
-              <w:rPr>
-                <w:lang w:val="en-IE"/>
-              </w:rPr>
-            </w:pPr>
-          </w:p>
-        </w:tc>
-        <w:tc>
-          <w:tcPr>
-            <w:tcW w:w="2963" w:type="dxa"/>
-          </w:tcPr>
-          <w:p>
-            <w:pPr>
-              <w:spacing w:line="240" w:lineRule="auto"/>
-              <w:rPr>
-                <w:lang w:val="en-IE"/>
-              </w:rPr>
-            </w:pPr>
-          </w:p>
-        </w:tc>
-        <w:tc>
-          <w:tcPr>
-            <w:tcW w:w="1107" w:type="dxa"/>
-          </w:tcPr>
-          <w:p>
-            <w:pPr>
-              <w:spacing w:line="240" w:lineRule="auto"/>
-              <w:rPr>
-                <w:lang w:val="en-IE"/>
-              </w:rPr>
-            </w:pPr>
-          </w:p>
-        </w:tc>
-        <w:tc>
-          <w:tcPr>
-            <w:tcW w:w="1474" w:type="dxa"/>
-          </w:tcPr>
-          <w:p>
-            <w:pPr>
-              <w:spacing w:line="240" w:lineRule="auto"/>
-              <w:rPr>
-                <w:lang w:val="en-IE"/>
-              </w:rPr>
-            </w:pPr>
-          </w:p>
-        </w:tc>
-        <w:tc>
-          <w:tcPr>
-            <w:tcW w:w="1405" w:type="dxa"/>
-          </w:tcPr>
-          <w:p>
-            <w:pPr>
-              <w:spacing w:line="240" w:lineRule="auto"/>
-              <w:rPr>
-                <w:lang w:val="en-IE"/>
-              </w:rPr>
-            </w:pPr>
-          </w:p>
-        </w:tc>
-        <w:tc>
-          <w:tcPr>
-            <w:tcW w:w="1499" w:type="dxa"/>
-          </w:tcPr>
-          <w:p>
-            <w:pPr>
-              <w:spacing w:line="240" w:lineRule="auto"/>
-              <w:rPr>
-                <w:lang w:val="en-IE"/>
-              </w:rPr>
-            </w:pPr>
-          </w:p>
-        </w:tc>
-      </w:tr>
-    </w:tbl>
-    <w:p>
-      <w:pPr>
-        <w:spacing w:after="160" w:line="259" w:lineRule="auto"/>
-        <w:rPr>
-          <w:sz w:val="22"/>
-          <w:szCs w:val="22"/>
-          <w:lang w:val="en-IE"/>
-        </w:rPr>
-      </w:pPr>
-    </w:p>
-    <w:p>
-      <w:pPr>
-        <w:numPr>
-          <w:ilvl w:val="2"/>
-          <w:numId w:val="1"/>
-        </w:numPr>
-        <w:spacing w:after="160" w:line="259" w:lineRule="auto"/>
-        <w:ind w:left="720"/>
-        <w:outlineLvl w:val="2"/>
-        <w:rPr>
-          <w:rFonts w:asciiTheme="majorHAnsi" w:hAnsiTheme="majorHAnsi" w:cstheme="majorBidi"/>
-          <w:color w:val="2F5496" w:themeColor="accent1" w:themeShade="BF"/>
-          <w:sz w:val="22"/>
-          <w:szCs w:val="22"/>
-          <w:lang w:val="en-IE"/>
-        </w:rPr>
-      </w:pPr>
-      <w:bookmarkStart w:id="7" w:name="_Toc36624903"/>
-      <w:bookmarkStart w:id="8" w:name="_Toc96009516"/>
-      <w:r>
-        <w:rPr>
-          <w:rFonts w:asciiTheme="majorHAnsi" w:hAnsiTheme="majorHAnsi" w:cstheme="majorBidi"/>
-          <w:color w:val="2F5496" w:themeColor="accent1" w:themeShade="BF"/>
-          <w:sz w:val="22"/>
-          <w:szCs w:val="22"/>
-          <w:lang w:val="en-IE"/>
-        </w:rPr>
-        <w:t>Calculation</w:t>
-      </w:r>
-      <w:bookmarkEnd w:id="7"/>
-      <w:bookmarkEnd w:id="8"/>
-    </w:p>
-    <w:p>
-      <w:pPr>
-        <w:spacing w:after="160" w:line="259" w:lineRule="auto"/>
-        <w:rPr>
-          <w:sz w:val="22"/>
-          <w:szCs w:val="22"/>
-          <w:lang w:val="en-IE"/>
-        </w:rPr>
-      </w:pPr>
-    </w:p>
-    <w:tbl>
-      <w:tblPr>
-        <w:tblStyle w:val="TableGrid1"/>
-        <w:tblW w:w="0" w:type="auto"/>
-        <w:tblLook w:val="04A0" w:firstRow="1" w:lastRow="0" w:firstColumn="1" w:lastColumn="0" w:noHBand="0" w:noVBand="1"/>
-      </w:tblPr>
-      <w:tblGrid>
-        <w:gridCol w:w="593"/>
-        <w:gridCol w:w="2951"/>
-        <w:gridCol w:w="1104"/>
-        <w:gridCol w:w="1471"/>
-        <w:gridCol w:w="1401"/>
-        <w:gridCol w:w="1496"/>
-      </w:tblGrid>
-      <w:tr>
-        <w:tc>
-          <w:tcPr>
-            <w:tcW w:w="562" w:type="dxa"/>
-          </w:tcPr>
-          <w:p>
-            <w:pPr>
-              <w:spacing w:line="240" w:lineRule="auto"/>
-              <w:rPr>
-                <w:sz w:val="22"/>
-                <w:lang w:val="en-IE"/>
-              </w:rPr>
-            </w:pPr>
-            <w:r>
-              <w:rPr>
-                <w:sz w:val="22"/>
-                <w:lang w:val="en-IE"/>
-              </w:rPr>
-              <w:t>Test No</w:t>
-            </w:r>
-          </w:p>
-        </w:tc>
-        <w:tc>
-          <w:tcPr>
-            <w:tcW w:w="2963" w:type="dxa"/>
-          </w:tcPr>
-          <w:p>
-            <w:pPr>
-              <w:spacing w:line="240" w:lineRule="auto"/>
-              <w:rPr>
-                <w:sz w:val="22"/>
-                <w:lang w:val="en-IE"/>
-              </w:rPr>
-            </w:pPr>
-            <w:r>
-              <w:rPr>
-                <w:sz w:val="22"/>
-                <w:lang w:val="en-IE"/>
-              </w:rPr>
-              <w:t>Description of test case</w:t>
-            </w:r>
-          </w:p>
-        </w:tc>
-        <w:tc>
-          <w:tcPr>
-            <w:tcW w:w="1107" w:type="dxa"/>
-          </w:tcPr>
-          <w:p>
-            <w:pPr>
-              <w:spacing w:line="240" w:lineRule="auto"/>
-              <w:rPr>
-                <w:sz w:val="22"/>
-                <w:lang w:val="en-IE"/>
-              </w:rPr>
-            </w:pPr>
-            <w:r>
-              <w:rPr>
-                <w:sz w:val="22"/>
-                <w:lang w:val="en-IE"/>
-              </w:rPr>
-              <w:t>Input</w:t>
-            </w:r>
-          </w:p>
-        </w:tc>
-        <w:tc>
-          <w:tcPr>
-            <w:tcW w:w="1474" w:type="dxa"/>
-          </w:tcPr>
-          <w:p>
-            <w:pPr>
-              <w:spacing w:line="240" w:lineRule="auto"/>
-              <w:rPr>
-                <w:sz w:val="22"/>
-                <w:lang w:val="en-IE"/>
-              </w:rPr>
-            </w:pPr>
-            <w:r>
-              <w:rPr>
-                <w:sz w:val="22"/>
-                <w:lang w:val="en-IE"/>
-              </w:rPr>
-              <w:t>Expected Output</w:t>
-            </w:r>
-          </w:p>
-        </w:tc>
-        <w:tc>
-          <w:tcPr>
-            <w:tcW w:w="1405" w:type="dxa"/>
-          </w:tcPr>
-          <w:p>
-            <w:pPr>
-              <w:spacing w:line="240" w:lineRule="auto"/>
-              <w:rPr>
-                <w:sz w:val="22"/>
-                <w:lang w:val="en-IE"/>
-              </w:rPr>
-            </w:pPr>
-            <w:r>
-              <w:rPr>
-                <w:sz w:val="22"/>
-                <w:lang w:val="en-IE"/>
-              </w:rPr>
-              <w:t>Actual Output</w:t>
-            </w:r>
-          </w:p>
-        </w:tc>
-        <w:tc>
-          <w:tcPr>
-            <w:tcW w:w="1499" w:type="dxa"/>
-          </w:tcPr>
-          <w:p>
-            <w:pPr>
-              <w:spacing w:line="240" w:lineRule="auto"/>
-              <w:rPr>
-                <w:sz w:val="22"/>
-                <w:lang w:val="en-IE"/>
-              </w:rPr>
-            </w:pPr>
-            <w:r>
-              <w:rPr>
-                <w:sz w:val="22"/>
-                <w:lang w:val="en-IE"/>
-              </w:rPr>
-              <w:t>Comment</w:t>
-            </w:r>
-          </w:p>
-        </w:tc>
-      </w:tr>
-      <w:tr>
-        <w:tc>
-          <w:tcPr>
-            <w:tcW w:w="562" w:type="dxa"/>
-          </w:tcPr>
-          <w:p>
-            <w:pPr>
-              <w:spacing w:line="240" w:lineRule="auto"/>
-              <w:rPr>
-                <w:lang w:val="en-IE"/>
-              </w:rPr>
-            </w:pPr>
-          </w:p>
-        </w:tc>
-        <w:tc>
-          <w:tcPr>
-            <w:tcW w:w="2963" w:type="dxa"/>
-          </w:tcPr>
-          <w:p>
-            <w:pPr>
-              <w:spacing w:line="240" w:lineRule="auto"/>
-              <w:rPr>
-                <w:lang w:val="en-IE"/>
-              </w:rPr>
-            </w:pPr>
-          </w:p>
-        </w:tc>
-        <w:tc>
-          <w:tcPr>
-            <w:tcW w:w="1107" w:type="dxa"/>
-          </w:tcPr>
-          <w:p>
-            <w:pPr>
-              <w:spacing w:line="240" w:lineRule="auto"/>
-              <w:rPr>
-                <w:lang w:val="en-IE"/>
-              </w:rPr>
-            </w:pPr>
-          </w:p>
-        </w:tc>
-        <w:tc>
-          <w:tcPr>
-            <w:tcW w:w="1474" w:type="dxa"/>
-          </w:tcPr>
-          <w:p>
-            <w:pPr>
-              <w:spacing w:line="240" w:lineRule="auto"/>
-              <w:rPr>
-                <w:lang w:val="en-IE"/>
-              </w:rPr>
-            </w:pPr>
-          </w:p>
-        </w:tc>
-        <w:tc>
-          <w:tcPr>
-            <w:tcW w:w="1405" w:type="dxa"/>
-          </w:tcPr>
-          <w:p>
-            <w:pPr>
-              <w:spacing w:line="240" w:lineRule="auto"/>
-              <w:rPr>
-                <w:lang w:val="en-IE"/>
-              </w:rPr>
-            </w:pPr>
-          </w:p>
-        </w:tc>
-        <w:tc>
-          <w:tcPr>
-            <w:tcW w:w="1499" w:type="dxa"/>
-          </w:tcPr>
-          <w:p>
-            <w:pPr>
-              <w:spacing w:line="240" w:lineRule="auto"/>
-              <w:rPr>
-                <w:lang w:val="en-IE"/>
-              </w:rPr>
-            </w:pPr>
-          </w:p>
-        </w:tc>
-      </w:tr>
-      <w:tr>
-        <w:tc>
-          <w:tcPr>
-            <w:tcW w:w="562" w:type="dxa"/>
-          </w:tcPr>
-          <w:p>
-            <w:pPr>
-              <w:spacing w:line="240" w:lineRule="auto"/>
-              <w:rPr>
-                <w:lang w:val="en-IE"/>
-              </w:rPr>
-            </w:pPr>
-          </w:p>
-        </w:tc>
-        <w:tc>
-          <w:tcPr>
-            <w:tcW w:w="2963" w:type="dxa"/>
-          </w:tcPr>
-          <w:p>
-            <w:pPr>
-              <w:spacing w:line="240" w:lineRule="auto"/>
-              <w:rPr>
-                <w:lang w:val="en-IE"/>
-              </w:rPr>
-            </w:pPr>
-          </w:p>
-        </w:tc>
-        <w:tc>
-          <w:tcPr>
-            <w:tcW w:w="1107" w:type="dxa"/>
-          </w:tcPr>
-          <w:p>
-            <w:pPr>
-              <w:spacing w:line="240" w:lineRule="auto"/>
-              <w:rPr>
-                <w:lang w:val="en-IE"/>
-              </w:rPr>
-            </w:pPr>
-          </w:p>
-        </w:tc>
-        <w:tc>
-          <w:tcPr>
-            <w:tcW w:w="1474" w:type="dxa"/>
-          </w:tcPr>
-          <w:p>
-            <w:pPr>
-              <w:spacing w:line="240" w:lineRule="auto"/>
-              <w:rPr>
-                <w:lang w:val="en-IE"/>
-              </w:rPr>
-            </w:pPr>
-          </w:p>
-        </w:tc>
-        <w:tc>
-          <w:tcPr>
-            <w:tcW w:w="1405" w:type="dxa"/>
-          </w:tcPr>
-          <w:p>
-            <w:pPr>
-              <w:spacing w:line="240" w:lineRule="auto"/>
-              <w:rPr>
-                <w:lang w:val="en-IE"/>
-              </w:rPr>
-            </w:pPr>
-          </w:p>
-        </w:tc>
-        <w:tc>
-          <w:tcPr>
-            <w:tcW w:w="1499" w:type="dxa"/>
-          </w:tcPr>
-          <w:p>
-            <w:pPr>
-              <w:spacing w:line="240" w:lineRule="auto"/>
-              <w:rPr>
-                <w:lang w:val="en-IE"/>
-              </w:rPr>
-            </w:pPr>
-          </w:p>
-        </w:tc>
-      </w:tr>
-      <w:tr>
-        <w:tc>
-          <w:tcPr>
-            <w:tcW w:w="562" w:type="dxa"/>
-          </w:tcPr>
-          <w:p>
-            <w:pPr>
-              <w:spacing w:line="240" w:lineRule="auto"/>
-              <w:rPr>
-                <w:lang w:val="en-IE"/>
-              </w:rPr>
-            </w:pPr>
-          </w:p>
-        </w:tc>
-        <w:tc>
-          <w:tcPr>
-            <w:tcW w:w="2963" w:type="dxa"/>
-          </w:tcPr>
-          <w:p>
-            <w:pPr>
-              <w:spacing w:line="240" w:lineRule="auto"/>
-              <w:rPr>
-                <w:lang w:val="en-IE"/>
-              </w:rPr>
-            </w:pPr>
-          </w:p>
-        </w:tc>
-        <w:tc>
-          <w:tcPr>
-            <w:tcW w:w="1107" w:type="dxa"/>
-          </w:tcPr>
-          <w:p>
-            <w:pPr>
-              <w:spacing w:line="240" w:lineRule="auto"/>
-              <w:rPr>
-                <w:lang w:val="en-IE"/>
-              </w:rPr>
-            </w:pPr>
-          </w:p>
-        </w:tc>
-        <w:tc>
-          <w:tcPr>
-            <w:tcW w:w="1474" w:type="dxa"/>
-          </w:tcPr>
-          <w:p>
-            <w:pPr>
-              <w:spacing w:line="240" w:lineRule="auto"/>
-              <w:rPr>
-                <w:lang w:val="en-IE"/>
-              </w:rPr>
-            </w:pPr>
-          </w:p>
-        </w:tc>
-        <w:tc>
-          <w:tcPr>
-            <w:tcW w:w="1405" w:type="dxa"/>
-          </w:tcPr>
-          <w:p>
-            <w:pPr>
-              <w:spacing w:line="240" w:lineRule="auto"/>
-              <w:rPr>
-                <w:lang w:val="en-IE"/>
-              </w:rPr>
-            </w:pPr>
-          </w:p>
-        </w:tc>
-        <w:tc>
-          <w:tcPr>
-            <w:tcW w:w="1499" w:type="dxa"/>
-          </w:tcPr>
-          <w:p>
-            <w:pPr>
-              <w:spacing w:line="240" w:lineRule="auto"/>
-              <w:rPr>
-                <w:lang w:val="en-IE"/>
-              </w:rPr>
-            </w:pPr>
-          </w:p>
-        </w:tc>
-      </w:tr>
-    </w:tbl>
-    <w:p>
-      <w:pPr>
-        <w:spacing w:after="160" w:line="259" w:lineRule="auto"/>
-        <w:rPr>
-          <w:sz w:val="22"/>
-          <w:szCs w:val="22"/>
-          <w:lang w:val="en-IE"/>
-        </w:rPr>
-      </w:pPr>
-    </w:p>
-    <w:p>
-      <w:pPr>
-        <w:numPr>
-          <w:ilvl w:val="2"/>
-          <w:numId w:val="1"/>
-        </w:numPr>
-        <w:spacing w:after="160" w:line="259" w:lineRule="auto"/>
-        <w:ind w:left="720"/>
-        <w:outlineLvl w:val="2"/>
-        <w:rPr>
-          <w:rFonts w:asciiTheme="majorHAnsi" w:hAnsiTheme="majorHAnsi" w:cstheme="majorBidi"/>
-          <w:color w:val="2F5496" w:themeColor="accent1" w:themeShade="BF"/>
-          <w:sz w:val="22"/>
-          <w:szCs w:val="22"/>
-          <w:lang w:val="en-IE"/>
-        </w:rPr>
-      </w:pPr>
-      <w:bookmarkStart w:id="9" w:name="_Toc36624904"/>
-      <w:bookmarkStart w:id="10" w:name="_Toc96009517"/>
-      <w:r>
-        <w:rPr>
-          <w:rFonts w:asciiTheme="majorHAnsi" w:hAnsiTheme="majorHAnsi" w:cstheme="majorBidi"/>
-          <w:color w:val="2F5496" w:themeColor="accent1" w:themeShade="BF"/>
-          <w:sz w:val="22"/>
-          <w:szCs w:val="22"/>
-          <w:lang w:val="en-IE"/>
-        </w:rPr>
-        <w:t>CRUD</w:t>
-      </w:r>
-      <w:bookmarkEnd w:id="9"/>
-      <w:bookmarkEnd w:id="10"/>
-      <w:r>
-        <w:rPr>
-          <w:rFonts w:asciiTheme="majorHAnsi" w:hAnsiTheme="majorHAnsi" w:cstheme="majorBidi"/>
-          <w:color w:val="2F5496" w:themeColor="accent1" w:themeShade="BF"/>
-          <w:sz w:val="22"/>
-          <w:szCs w:val="22"/>
-          <w:lang w:val="en-IE"/>
-        </w:rPr>
-        <w:t xml:space="preserve"> </w:t>
-      </w:r>
-    </w:p>
-    <w:p>
-      <w:pPr>
-        <w:spacing w:after="160" w:line="259" w:lineRule="auto"/>
-        <w:rPr>
-          <w:sz w:val="22"/>
-          <w:szCs w:val="22"/>
-          <w:lang w:val="en-IE"/>
-        </w:rPr>
-      </w:pPr>
-    </w:p>
-    <w:tbl>
-      <w:tblPr>
-        <w:tblStyle w:val="TableGrid1"/>
-        <w:tblW w:w="0" w:type="auto"/>
-        <w:tblLook w:val="04A0" w:firstRow="1" w:lastRow="0" w:firstColumn="1" w:lastColumn="0" w:noHBand="0" w:noVBand="1"/>
-      </w:tblPr>
-      <w:tblGrid>
-        <w:gridCol w:w="593"/>
-        <w:gridCol w:w="2951"/>
-        <w:gridCol w:w="1104"/>
-        <w:gridCol w:w="1471"/>
-        <w:gridCol w:w="1401"/>
-        <w:gridCol w:w="1496"/>
-      </w:tblGrid>
-      <w:tr>
-        <w:tc>
-          <w:tcPr>
-            <w:tcW w:w="562" w:type="dxa"/>
-          </w:tcPr>
-          <w:p>
-            <w:pPr>
-              <w:spacing w:line="240" w:lineRule="auto"/>
-              <w:rPr>
-                <w:sz w:val="22"/>
-                <w:lang w:val="en-IE"/>
-              </w:rPr>
-            </w:pPr>
-            <w:r>
-              <w:rPr>
-                <w:sz w:val="22"/>
-                <w:lang w:val="en-IE"/>
-              </w:rPr>
-              <w:t>Test No</w:t>
-            </w:r>
-          </w:p>
-        </w:tc>
-        <w:tc>
-          <w:tcPr>
-            <w:tcW w:w="2963" w:type="dxa"/>
-          </w:tcPr>
-          <w:p>
-            <w:pPr>
-              <w:spacing w:line="240" w:lineRule="auto"/>
-              <w:rPr>
-                <w:sz w:val="22"/>
-                <w:lang w:val="en-IE"/>
-              </w:rPr>
-            </w:pPr>
-            <w:r>
-              <w:rPr>
-                <w:sz w:val="22"/>
-                <w:lang w:val="en-IE"/>
-              </w:rPr>
-              <w:t>Description of test case</w:t>
-            </w:r>
-          </w:p>
-        </w:tc>
-        <w:tc>
-          <w:tcPr>
-            <w:tcW w:w="1107" w:type="dxa"/>
-          </w:tcPr>
-          <w:p>
-            <w:pPr>
-              <w:spacing w:line="240" w:lineRule="auto"/>
-              <w:rPr>
-                <w:sz w:val="22"/>
-                <w:lang w:val="en-IE"/>
-              </w:rPr>
-            </w:pPr>
-            <w:r>
-              <w:rPr>
-                <w:sz w:val="22"/>
-                <w:lang w:val="en-IE"/>
-              </w:rPr>
-              <w:t>Input</w:t>
-            </w:r>
-          </w:p>
-        </w:tc>
-        <w:tc>
-          <w:tcPr>
-            <w:tcW w:w="1474" w:type="dxa"/>
-          </w:tcPr>
-          <w:p>
-            <w:pPr>
-              <w:spacing w:line="240" w:lineRule="auto"/>
-              <w:rPr>
-                <w:sz w:val="22"/>
-                <w:lang w:val="en-IE"/>
-              </w:rPr>
-            </w:pPr>
-            <w:r>
-              <w:rPr>
-                <w:sz w:val="22"/>
-                <w:lang w:val="en-IE"/>
-              </w:rPr>
-              <w:t>Expected Output</w:t>
-            </w:r>
-          </w:p>
-        </w:tc>
-        <w:tc>
-          <w:tcPr>
-            <w:tcW w:w="1405" w:type="dxa"/>
-          </w:tcPr>
-          <w:p>
-            <w:pPr>
-              <w:spacing w:line="240" w:lineRule="auto"/>
-              <w:rPr>
-                <w:sz w:val="22"/>
-                <w:lang w:val="en-IE"/>
-              </w:rPr>
-            </w:pPr>
-            <w:r>
-              <w:rPr>
-                <w:sz w:val="22"/>
-                <w:lang w:val="en-IE"/>
-              </w:rPr>
-              <w:t>Actual Output</w:t>
-            </w:r>
-          </w:p>
-        </w:tc>
-        <w:tc>
-          <w:tcPr>
-            <w:tcW w:w="1499" w:type="dxa"/>
-          </w:tcPr>
-          <w:p>
-            <w:pPr>
-              <w:spacing w:line="240" w:lineRule="auto"/>
-              <w:rPr>
-                <w:sz w:val="22"/>
-                <w:lang w:val="en-IE"/>
-              </w:rPr>
-            </w:pPr>
-            <w:r>
-              <w:rPr>
-                <w:sz w:val="22"/>
-                <w:lang w:val="en-IE"/>
-              </w:rPr>
-              <w:t>Comment</w:t>
-            </w:r>
-          </w:p>
-        </w:tc>
-      </w:tr>
-      <w:tr>
-        <w:tc>
-          <w:tcPr>
-            <w:tcW w:w="562" w:type="dxa"/>
-          </w:tcPr>
-          <w:p>
-            <w:pPr>
-              <w:spacing w:line="240" w:lineRule="auto"/>
-              <w:rPr>
-                <w:lang w:val="en-IE"/>
-              </w:rPr>
-            </w:pPr>
-          </w:p>
-        </w:tc>
-        <w:tc>
-          <w:tcPr>
-            <w:tcW w:w="2963" w:type="dxa"/>
-          </w:tcPr>
-          <w:p>
-            <w:pPr>
-              <w:spacing w:line="240" w:lineRule="auto"/>
-              <w:rPr>
-                <w:lang w:val="en-IE"/>
-              </w:rPr>
-            </w:pPr>
-          </w:p>
-        </w:tc>
-        <w:tc>
-          <w:tcPr>
-            <w:tcW w:w="1107" w:type="dxa"/>
-          </w:tcPr>
-          <w:p>
-            <w:pPr>
-              <w:spacing w:line="240" w:lineRule="auto"/>
-              <w:rPr>
-                <w:lang w:val="en-IE"/>
-              </w:rPr>
-            </w:pPr>
-          </w:p>
-        </w:tc>
-        <w:tc>
-          <w:tcPr>
-            <w:tcW w:w="1474" w:type="dxa"/>
-          </w:tcPr>
-          <w:p>
-            <w:pPr>
-              <w:spacing w:line="240" w:lineRule="auto"/>
-              <w:rPr>
-                <w:lang w:val="en-IE"/>
-              </w:rPr>
-            </w:pPr>
-          </w:p>
-        </w:tc>
-        <w:tc>
-          <w:tcPr>
-            <w:tcW w:w="1405" w:type="dxa"/>
-          </w:tcPr>
-          <w:p>
-            <w:pPr>
-              <w:spacing w:line="240" w:lineRule="auto"/>
-              <w:rPr>
-                <w:lang w:val="en-IE"/>
-              </w:rPr>
-            </w:pPr>
-          </w:p>
-        </w:tc>
-        <w:tc>
-          <w:tcPr>
-            <w:tcW w:w="1499" w:type="dxa"/>
-          </w:tcPr>
-          <w:p>
-            <w:pPr>
-              <w:spacing w:line="240" w:lineRule="auto"/>
-              <w:rPr>
-                <w:lang w:val="en-IE"/>
-              </w:rPr>
-            </w:pPr>
-          </w:p>
-        </w:tc>
-      </w:tr>
-      <w:tr>
-        <w:tc>
-          <w:tcPr>
-            <w:tcW w:w="562" w:type="dxa"/>
-          </w:tcPr>
-          <w:p>
-            <w:pPr>
-              <w:spacing w:line="240" w:lineRule="auto"/>
-              <w:rPr>
-                <w:lang w:val="en-IE"/>
-              </w:rPr>
-            </w:pPr>
-          </w:p>
-        </w:tc>
-        <w:tc>
-          <w:tcPr>
-            <w:tcW w:w="2963" w:type="dxa"/>
-          </w:tcPr>
-          <w:p>
-            <w:pPr>
-              <w:spacing w:line="240" w:lineRule="auto"/>
-              <w:rPr>
-                <w:lang w:val="en-IE"/>
-              </w:rPr>
-            </w:pPr>
-          </w:p>
-        </w:tc>
-        <w:tc>
-          <w:tcPr>
-            <w:tcW w:w="1107" w:type="dxa"/>
-          </w:tcPr>
-          <w:p>
-            <w:pPr>
-              <w:spacing w:line="240" w:lineRule="auto"/>
-              <w:rPr>
-                <w:lang w:val="en-IE"/>
-              </w:rPr>
-            </w:pPr>
-          </w:p>
-        </w:tc>
-        <w:tc>
-          <w:tcPr>
-            <w:tcW w:w="1474" w:type="dxa"/>
-          </w:tcPr>
-          <w:p>
-            <w:pPr>
-              <w:spacing w:line="240" w:lineRule="auto"/>
-              <w:rPr>
-                <w:lang w:val="en-IE"/>
-              </w:rPr>
-            </w:pPr>
-          </w:p>
-        </w:tc>
-        <w:tc>
-          <w:tcPr>
-            <w:tcW w:w="1405" w:type="dxa"/>
-          </w:tcPr>
-          <w:p>
-            <w:pPr>
-              <w:spacing w:line="240" w:lineRule="auto"/>
-              <w:rPr>
-                <w:lang w:val="en-IE"/>
-              </w:rPr>
-            </w:pPr>
-          </w:p>
-        </w:tc>
-        <w:tc>
-          <w:tcPr>
-            <w:tcW w:w="1499" w:type="dxa"/>
-          </w:tcPr>
-          <w:p>
-            <w:pPr>
-              <w:spacing w:line="240" w:lineRule="auto"/>
-              <w:rPr>
-                <w:lang w:val="en-IE"/>
-              </w:rPr>
-            </w:pPr>
-          </w:p>
-        </w:tc>
-      </w:tr>
-      <w:tr>
-        <w:tc>
-          <w:tcPr>
-            <w:tcW w:w="562" w:type="dxa"/>
-          </w:tcPr>
-          <w:p>
-            <w:pPr>
-              <w:spacing w:line="240" w:lineRule="auto"/>
-              <w:rPr>
-                <w:lang w:val="en-IE"/>
-              </w:rPr>
-            </w:pPr>
-          </w:p>
-        </w:tc>
-        <w:tc>
-          <w:tcPr>
-            <w:tcW w:w="2963" w:type="dxa"/>
-          </w:tcPr>
-          <w:p>
-            <w:pPr>
-              <w:spacing w:line="240" w:lineRule="auto"/>
-              <w:rPr>
-                <w:lang w:val="en-IE"/>
-              </w:rPr>
-            </w:pPr>
-          </w:p>
-        </w:tc>
-        <w:tc>
-          <w:tcPr>
-            <w:tcW w:w="1107" w:type="dxa"/>
-          </w:tcPr>
-          <w:p>
-            <w:pPr>
-              <w:spacing w:line="240" w:lineRule="auto"/>
-              <w:rPr>
-                <w:lang w:val="en-IE"/>
-              </w:rPr>
-            </w:pPr>
-          </w:p>
-        </w:tc>
-        <w:tc>
-          <w:tcPr>
-            <w:tcW w:w="1474" w:type="dxa"/>
-          </w:tcPr>
-          <w:p>
-            <w:pPr>
-              <w:spacing w:line="240" w:lineRule="auto"/>
-              <w:rPr>
-                <w:lang w:val="en-IE"/>
-              </w:rPr>
-            </w:pPr>
-          </w:p>
-        </w:tc>
-        <w:tc>
-          <w:tcPr>
-            <w:tcW w:w="1405" w:type="dxa"/>
-          </w:tcPr>
-          <w:p>
-            <w:pPr>
-              <w:spacing w:line="240" w:lineRule="auto"/>
-              <w:rPr>
-                <w:lang w:val="en-IE"/>
-              </w:rPr>
-            </w:pPr>
-          </w:p>
-        </w:tc>
-        <w:tc>
-          <w:tcPr>
-            <w:tcW w:w="1499" w:type="dxa"/>
-          </w:tcPr>
+        <w:trPr>
+          <w:trHeight w:val="2340"/>
+        </w:trPr>
+        <w:tc>
+          <w:tcPr>
+            <w:tcW w:w="433" w:type="dxa"/>
+          </w:tcPr>
+          <w:p>
+            <w:pPr>
+              <w:spacing w:line="240" w:lineRule="auto"/>
+              <w:rPr>
+                <w:lang w:val="en-IE"/>
+              </w:rPr>
+            </w:pPr>
+            <w:r>
+              <w:rPr>
+                <w:lang w:val="en-IE"/>
+              </w:rPr>
+              <w:lastRenderedPageBreak/>
+              <w:t>3</w:t>
+            </w:r>
+          </w:p>
+        </w:tc>
+        <w:tc>
+          <w:tcPr>
+            <w:tcW w:w="804" w:type="dxa"/>
+          </w:tcPr>
+          <w:p>
+            <w:pPr>
+              <w:spacing w:line="240" w:lineRule="auto"/>
+              <w:rPr>
+                <w:lang w:val="en-IE"/>
+              </w:rPr>
+            </w:pPr>
+            <w:r>
+              <w:rPr>
+                <w:lang w:val="en-IE"/>
+              </w:rPr>
+              <w:t>Admin adds product to the database</w:t>
+            </w:r>
+          </w:p>
+        </w:tc>
+        <w:tc>
+          <w:tcPr>
+            <w:tcW w:w="2615" w:type="dxa"/>
+          </w:tcPr>
+          <w:p>
+            <w:pPr>
+              <w:spacing w:line="240" w:lineRule="auto"/>
+              <w:rPr>
+                <w:lang w:val="en-IE"/>
+              </w:rPr>
+            </w:pPr>
+            <w:r>
+              <w:rPr>
+                <w:lang w:val="en-IE"/>
+              </w:rPr>
+              <w:t>http://127.0.0.1:8000/admin/shoes/create</w:t>
+            </w:r>
+          </w:p>
+        </w:tc>
+        <w:tc>
+          <w:tcPr>
+            <w:tcW w:w="2220" w:type="dxa"/>
+          </w:tcPr>
+          <w:p>
+            <w:pPr>
+              <w:spacing w:line="240" w:lineRule="auto"/>
+              <w:rPr>
+                <w:lang w:val="en-IE"/>
+              </w:rPr>
+            </w:pPr>
+            <w:r>
+              <w:rPr>
+                <w:lang w:val="en-IE"/>
+              </w:rPr>
+              <w:t>Product is added to database</w:t>
+            </w:r>
+          </w:p>
+        </w:tc>
+        <w:tc>
+          <w:tcPr>
+            <w:tcW w:w="2220" w:type="dxa"/>
+          </w:tcPr>
+          <w:p>
+            <w:pPr>
+              <w:spacing w:line="240" w:lineRule="auto"/>
+              <w:rPr>
+                <w:lang w:val="en-IE"/>
+              </w:rPr>
+            </w:pPr>
+            <w:r>
+              <w:rPr>
+                <w:lang w:val="en-IE"/>
+              </w:rPr>
+              <w:t>Product is added to the database</w:t>
+            </w:r>
+          </w:p>
+        </w:tc>
+        <w:tc>
+          <w:tcPr>
+            <w:tcW w:w="724" w:type="dxa"/>
+          </w:tcPr>
+          <w:p>
+            <w:pPr>
+              <w:spacing w:line="240" w:lineRule="auto"/>
+              <w:rPr>
+                <w:lang w:val="en-IE"/>
+              </w:rPr>
+            </w:pPr>
+            <w:r>
+              <w:rPr>
+                <w:lang w:val="en-IE"/>
+              </w:rPr>
+              <w:t>Pass</w:t>
+            </w:r>
+          </w:p>
           <w:p>
             <w:pPr>
               <w:spacing w:line="240" w:lineRule="auto"/>
@@ -2115,7 +2652,7 @@
     </w:p>
     <w:p>
       <w:r>
-        <w:t>Describe the results from the tests. Address any functionality where unexpected behavior could not be debugged.</w:t>
+        <w:t>The results were positive anything that failed was a quick fix because they were minor syntax errors.</w:t>
       </w:r>
     </w:p>
     <w:p>
@@ -2218,7 +2755,7 @@
     </w:p>
     <w:p>
       <w:r>
-        <w:t>Discussion of test results</w:t>
+        <w:t>The results were good the admin has crud functionality over the application as intended. The next thing to do is to give the user create functionality so the can create a product to be added to the database.</w:t>
       </w:r>
     </w:p>
     <w:sectPr>
@@ -3367,6 +3904,29 @@
       </w:tblBorders>
     </w:tblPr>
   </w:style>
+  <w:style w:type="character" w:styleId="Hyperlink">
+    <w:name w:val="Hyperlink"/>
+    <w:basedOn w:val="DefaultParagraphFont"/>
+    <w:uiPriority w:val="99"/>
+    <w:unhideWhenUsed/>
+    <w:rsid w:val="00F13EEB"/>
+    <w:rPr>
+      <w:color w:val="0563C1" w:themeColor="hyperlink"/>
+      <w:u w:val="single"/>
+    </w:rPr>
+  </w:style>
+  <w:style w:type="character" w:styleId="UnresolvedMention">
+    <w:name w:val="Unresolved Mention"/>
+    <w:basedOn w:val="DefaultParagraphFont"/>
+    <w:uiPriority w:val="99"/>
+    <w:semiHidden/>
+    <w:unhideWhenUsed/>
+    <w:rsid w:val="00F13EEB"/>
+    <w:rPr>
+      <w:color w:val="605E5C"/>
+      <w:shd w:val="clear" w:color="auto" w:fill="E1DFDD"/>
+    </w:rPr>
+  </w:style>
 </w:styles>
 </file>
 

</xml_diff>